<commit_message>
feat: update metrics name PSG2 and ISPP 2024
</commit_message>
<xml_diff>
--- a/bluejay/tpa/seville/PSG2-2024/v1.1/tpa-seville-PSG2-2024-v1.1.docx
+++ b/bluejay/tpa/seville/PSG2-2024/v1.1/tpa-seville-PSG2-2024-v1.1.docx
@@ -1,6 +1,6 @@
 
 <file path=word/document.xml><?xml version="1.0" encoding="utf-8"?>
-<w:document xmlns:mc="http://schemas.openxmlformats.org/markup-compatibility/2006" xmlns:o="urn:schemas-microsoft-com:office:office" xmlns:r="http://schemas.openxmlformats.org/officeDocument/2006/relationships" xmlns:m="http://schemas.openxmlformats.org/officeDocument/2006/math" xmlns:v="urn:schemas-microsoft-com:vml" xmlns:wp="http://schemas.openxmlformats.org/drawingml/2006/wordprocessingDrawing" xmlns:w10="urn:schemas-microsoft-com:office:word" xmlns:w="http://schemas.openxmlformats.org/wordprocessingml/2006/main" xmlns:wne="http://schemas.microsoft.com/office/word/2006/wordml" xmlns:sl="http://schemas.openxmlformats.org/schemaLibrary/2006/main" xmlns:a="http://schemas.openxmlformats.org/drawingml/2006/main" xmlns:pic="http://schemas.openxmlformats.org/drawingml/2006/picture" xmlns:c="http://schemas.openxmlformats.org/drawingml/2006/chart" xmlns:lc="http://schemas.openxmlformats.org/drawingml/2006/lockedCanvas" xmlns:dgm="http://schemas.openxmlformats.org/drawingml/2006/diagram" xmlns:wps="http://schemas.microsoft.com/office/word/2010/wordprocessingShape" xmlns:wpg="http://schemas.microsoft.com/office/word/2010/wordprocessingGroup" xmlns:w14="http://schemas.microsoft.com/office/word/2010/wordml" xmlns:w15="http://schemas.microsoft.com/office/word/2012/wordml">
+<w:document xmlns:mc="http://schemas.openxmlformats.org/markup-compatibility/2006" xmlns:o="urn:schemas-microsoft-com:office:office" xmlns:r="http://schemas.openxmlformats.org/officeDocument/2006/relationships" xmlns:m="http://schemas.openxmlformats.org/officeDocument/2006/math" xmlns:v="urn:schemas-microsoft-com:vml" xmlns:wp="http://schemas.openxmlformats.org/drawingml/2006/wordprocessingDrawing" xmlns:w10="urn:schemas-microsoft-com:office:word" xmlns:w="http://schemas.openxmlformats.org/wordprocessingml/2006/main" xmlns:wne="http://schemas.microsoft.com/office/word/2006/wordml" xmlns:sl="http://schemas.openxmlformats.org/schemaLibrary/2006/main" xmlns:a="http://schemas.openxmlformats.org/drawingml/2006/main" xmlns:pic="http://schemas.openxmlformats.org/drawingml/2006/picture" xmlns:c="http://schemas.openxmlformats.org/drawingml/2006/chart" xmlns:lc="http://schemas.openxmlformats.org/drawingml/2006/lockedCanvas" xmlns:dgm="http://schemas.openxmlformats.org/drawingml/2006/diagram" xmlns:wps="http://schemas.microsoft.com/office/word/2010/wordprocessingShape" xmlns:wpg="http://schemas.microsoft.com/office/word/2010/wordprocessingGroup" xmlns:w14="http://schemas.microsoft.com/office/word/2010/wordml" xmlns:w15="http://schemas.microsoft.com/office/word/2012/wordml" xmlns:w16="http://schemas.microsoft.com/office/word/2018/wordml" xmlns:w16cex="http://schemas.microsoft.com/office/word/2018/wordml/cex" xmlns:w16cid="http://schemas.microsoft.com/office/word/2016/wordml/cid" xmlns:cr="http://schemas.microsoft.com/office/comments/2020/reactions">
   <w:background w:color="FFFFFF"/>
   <w:body>
     <w:p>
@@ -719,7 +719,7 @@
                 <w:b w:val="1"/>
                 <w:rtl w:val="0"/>
               </w:rPr>
-              <w:t xml:space="preserve">2024-05-31</w:t>
+              <w:t xml:space="preserve">2024-07-25</w:t>
             </w:r>
           </w:p>
         </w:tc>
@@ -2274,12 +2274,12 @@
             <wp:extent cx="3073872" cy="2043113"/>
             <wp:effectExtent b="0" l="0" r="0" t="0"/>
             <wp:wrapTopAndBottom distB="114300" distT="114300"/>
-            <wp:docPr id="52" name="image6.png"/>
+            <wp:docPr id="52" name="image3.png"/>
             <a:graphic>
               <a:graphicData uri="http://schemas.openxmlformats.org/drawingml/2006/picture">
                 <pic:pic>
                   <pic:nvPicPr>
-                    <pic:cNvPr id="0" name="image6.png"/>
+                    <pic:cNvPr id="0" name="image3.png"/>
                     <pic:cNvPicPr preferRelativeResize="0"/>
                   </pic:nvPicPr>
                   <pic:blipFill>
@@ -2365,12 +2365,12 @@
           <wp:inline distB="114300" distT="114300" distL="114300" distR="114300">
             <wp:extent cx="5731200" cy="1524000"/>
             <wp:effectExtent b="0" l="0" r="0" t="0"/>
-            <wp:docPr id="44" name="image5.png"/>
+            <wp:docPr id="44" name="image6.png"/>
             <a:graphic>
               <a:graphicData uri="http://schemas.openxmlformats.org/drawingml/2006/picture">
                 <pic:pic>
                   <pic:nvPicPr>
-                    <pic:cNvPr id="0" name="image5.png"/>
+                    <pic:cNvPr id="0" name="image6.png"/>
                     <pic:cNvPicPr preferRelativeResize="0"/>
                   </pic:nvPicPr>
                   <pic:blipFill>
@@ -2430,12 +2430,12 @@
           <wp:inline distB="114300" distT="114300" distL="114300" distR="114300">
             <wp:extent cx="5731200" cy="2273300"/>
             <wp:effectExtent b="0" l="0" r="0" t="0"/>
-            <wp:docPr id="43" name="image1.png"/>
+            <wp:docPr id="43" name="image4.png"/>
             <a:graphic>
               <a:graphicData uri="http://schemas.openxmlformats.org/drawingml/2006/picture">
                 <pic:pic>
                   <pic:nvPicPr>
-                    <pic:cNvPr id="0" name="image1.png"/>
+                    <pic:cNvPr id="0" name="image4.png"/>
                     <pic:cNvPicPr preferRelativeResize="0"/>
                   </pic:nvPicPr>
                   <pic:blipFill>
@@ -2494,12 +2494,12 @@
           <wp:inline distB="114300" distT="114300" distL="114300" distR="114300">
             <wp:extent cx="3743325" cy="2619375"/>
             <wp:effectExtent b="0" l="0" r="0" t="0"/>
-            <wp:docPr id="46" name="image4.png"/>
+            <wp:docPr id="46" name="image1.png"/>
             <a:graphic>
               <a:graphicData uri="http://schemas.openxmlformats.org/drawingml/2006/picture">
                 <pic:pic>
                   <pic:nvPicPr>
-                    <pic:cNvPr id="0" name="image4.png"/>
+                    <pic:cNvPr id="0" name="image1.png"/>
                     <pic:cNvPicPr preferRelativeResize="0"/>
                   </pic:nvPicPr>
                   <pic:blipFill>
@@ -3032,17 +3032,7 @@
           <w:b w:val="1"/>
           <w:rtl w:val="0"/>
         </w:rPr>
-        <w:t xml:space="preserve">A</w:t>
-      </w:r>
-      <w:r>
-        <w:rPr>
-          <w:b w:val="1"/>
-          <w:sz w:val="30"/>
-          <w:szCs w:val="30"/>
-          <w:vertAlign w:val="subscript"/>
-          <w:rtl w:val="0"/>
-        </w:rPr>
-        <w:t xml:space="preserve">TP1</w:t>
+        <w:t xml:space="preserve">COUNT_INPROGRESSISSUES_NEWBRANCH</w:t>
       </w:r>
       <w:r>
         <w:rPr>
@@ -3073,17 +3063,7 @@
           <w:b w:val="1"/>
           <w:rtl w:val="0"/>
         </w:rPr>
-        <w:t xml:space="preserve">B</w:t>
-      </w:r>
-      <w:r>
-        <w:rPr>
-          <w:b w:val="1"/>
-          <w:sz w:val="30"/>
-          <w:szCs w:val="30"/>
-          <w:vertAlign w:val="subscript"/>
-          <w:rtl w:val="0"/>
-        </w:rPr>
-        <w:t xml:space="preserve">TP1</w:t>
+        <w:t xml:space="preserve">NUMBER_GH_NEWBRANCH</w:t>
       </w:r>
       <w:r>
         <w:rPr>
@@ -3166,78 +3146,33 @@
             </w:pPr>
             <m:oMath>
               <m:f>
+                <m:fPr>
+                  <m:ctrlPr>
+                    <w:rPr>
+                      <w:b w:val="1"/>
+                    </w:rPr>
+                  </m:ctrlPr>
+                </m:fPr>
                 <m:num>
-                  <m:sSub>
-                    <m:sSubPr>
-                      <m:ctrlPr>
-                        <w:rPr>
-                          <w:b w:val="1"/>
-                          <w:sz w:val="32"/>
-                          <w:szCs w:val="32"/>
-                        </w:rPr>
-                      </m:ctrlPr>
-                    </m:sSubPr>
-                    <m:e>
-                      <m:r>
-                        <w:rPr>
-                          <w:b w:val="1"/>
-                          <w:sz w:val="32"/>
-                          <w:szCs w:val="32"/>
-                        </w:rPr>
-                        <m:t xml:space="preserve">A</m:t>
-                      </m:r>
-                    </m:e>
-                    <m:sub>
-                      <m:r>
-                        <w:rPr>
-                          <w:b w:val="1"/>
-                          <w:sz w:val="32"/>
-                          <w:szCs w:val="32"/>
-                        </w:rPr>
-                        <m:t xml:space="preserve">TP1</m:t>
-                      </m:r>
-                    </m:sub>
-                  </m:sSub>
+                  <m:r>
+                    <w:rPr>
+                      <w:b w:val="1"/>
+                    </w:rPr>
+                    <m:t xml:space="preserve">COUNT_INPROGRESSISSUES_NEWBRANCH</m:t>
+                  </m:r>
                 </m:num>
                 <m:den>
-                  <m:sSub>
-                    <m:sSubPr>
-                      <m:ctrlPr>
-                        <w:rPr>
-                          <w:b w:val="1"/>
-                          <w:sz w:val="32"/>
-                          <w:szCs w:val="32"/>
-                        </w:rPr>
-                      </m:ctrlPr>
-                    </m:sSubPr>
-                    <m:e>
-                      <m:r>
-                        <w:rPr>
-                          <w:b w:val="1"/>
-                          <w:sz w:val="32"/>
-                          <w:szCs w:val="32"/>
-                        </w:rPr>
-                        <m:t xml:space="preserve">B</m:t>
-                      </m:r>
-                    </m:e>
-                    <m:sub>
-                      <m:r>
-                        <w:rPr>
-                          <w:b w:val="1"/>
-                          <w:sz w:val="32"/>
-                          <w:szCs w:val="32"/>
-                        </w:rPr>
-                        <m:t xml:space="preserve">TP1</m:t>
-                      </m:r>
-                    </m:sub>
-                  </m:sSub>
+                  <m:r>
+                    <w:rPr>
+                      <w:b w:val="1"/>
+                    </w:rPr>
+                    <m:t xml:space="preserve">NUMBER_GH_NEWBRANCH</m:t>
+                  </m:r>
                 </m:den>
               </m:f>
               <m:r>
                 <w:rPr>
                   <w:b w:val="1"/>
-                  <w:sz w:val="32"/>
-                  <w:szCs w:val="32"/>
                 </w:rPr>
                 <m:t>×</m:t>
               </m:r>
@@ -3438,7 +3373,26 @@
           <w:b w:val="1"/>
           <w:rtl w:val="0"/>
         </w:rPr>
-        <w:t xml:space="preserve">C</w:t>
+        <w:t xml:space="preserve">CORRELATION_INPROGRESSISSUES_NEWBRANCH</w:t>
+      </w:r>
+      <w:r>
+        <w:rPr>
+          <w:rtl w:val="0"/>
+        </w:rPr>
+        <w:t xml:space="preserve">: </w:t>
+      </w:r>
+      <w:r>
+        <w:rPr>
+          <w:rtl w:val="0"/>
+        </w:rPr>
+        <w:t xml:space="preserve">Ratio between </w:t>
+      </w:r>
+      <w:r>
+        <w:rPr>
+          <w:b w:val="1"/>
+          <w:rtl w:val="0"/>
+        </w:rPr>
+        <w:t xml:space="preserve">COUNT_INPROGRESSISSUES_NEWBRANCH</w:t>
       </w:r>
       <w:r>
         <w:rPr>
@@ -3448,20 +3402,13 @@
           <w:vertAlign w:val="subscript"/>
           <w:rtl w:val="0"/>
         </w:rPr>
-        <w:t xml:space="preserve">TP1: </w:t>
-      </w:r>
-      <w:r>
-        <w:rPr>
-          <w:rtl w:val="0"/>
-        </w:rPr>
-        <w:t xml:space="preserve"> Ratio between </w:t>
-      </w:r>
-      <w:r>
-        <w:rPr>
-          <w:b w:val="1"/>
-          <w:rtl w:val="0"/>
-        </w:rPr>
-        <w:t xml:space="preserve">A</w:t>
+        <w:t xml:space="preserve"> </w:t>
+      </w:r>
+      <w:r>
+        <w:rPr>
+          <w:rtl w:val="0"/>
+        </w:rPr>
+        <w:t xml:space="preserve">and</w:t>
       </w:r>
       <w:r>
         <w:rPr>
@@ -3471,13 +3418,20 @@
           <w:vertAlign w:val="subscript"/>
           <w:rtl w:val="0"/>
         </w:rPr>
-        <w:t xml:space="preserve">TP1 </w:t>
-      </w:r>
-      <w:r>
-        <w:rPr>
-          <w:rtl w:val="0"/>
-        </w:rPr>
-        <w:t xml:space="preserve">and</w:t>
+        <w:t xml:space="preserve"> </w:t>
+      </w:r>
+      <w:r>
+        <w:rPr>
+          <w:rtl w:val="0"/>
+        </w:rPr>
+        <w:t xml:space="preserve"> </w:t>
+      </w:r>
+      <w:r>
+        <w:rPr>
+          <w:b w:val="1"/>
+          <w:rtl w:val="0"/>
+        </w:rPr>
+        <w:t xml:space="preserve">NUMBER_GH_NEWBRANCH</w:t>
       </w:r>
       <w:r>
         <w:rPr>
@@ -3493,35 +3447,12 @@
         <w:rPr>
           <w:rtl w:val="0"/>
         </w:rPr>
-        <w:t xml:space="preserve"> </w:t>
-      </w:r>
-      <w:r>
-        <w:rPr>
-          <w:b w:val="1"/>
-          <w:rtl w:val="0"/>
-        </w:rPr>
-        <w:t xml:space="preserve">B</w:t>
-      </w:r>
-      <w:r>
-        <w:rPr>
-          <w:b w:val="1"/>
-          <w:sz w:val="30"/>
-          <w:szCs w:val="30"/>
-          <w:vertAlign w:val="subscript"/>
-          <w:rtl w:val="0"/>
-        </w:rPr>
-        <w:t xml:space="preserve">TP1 </w:t>
-      </w:r>
-      <w:r>
-        <w:rPr>
-          <w:rtl w:val="0"/>
-        </w:rPr>
       </w:r>
     </w:p>
     <w:tbl>
       <w:tblPr>
         <w:tblStyle w:val="Table5"/>
-        <w:tblW w:w="2550.0" w:type="dxa"/>
+        <w:tblW w:w="6360.0" w:type="dxa"/>
         <w:jc w:val="left"/>
         <w:tblInd w:w="1440.0" w:type="dxa"/>
         <w:tblBorders>
@@ -3536,10 +3467,10 @@
         <w:tblLook w:val="0600"/>
       </w:tblPr>
       <w:tblGrid>
-        <w:gridCol w:w="2550"/>
+        <w:gridCol w:w="6360"/>
         <w:tblGridChange w:id="0">
           <w:tblGrid>
-            <w:gridCol w:w="2550"/>
+            <w:gridCol w:w="6360"/>
           </w:tblGrid>
         </w:tblGridChange>
       </w:tblGrid>
@@ -3562,7 +3493,7 @@
           </w:tcPr>
           <w:p>
             <w:pPr>
-              <w:spacing w:after="200" w:line="240" w:lineRule="auto"/>
+              <w:spacing w:after="200" w:before="200" w:line="360" w:lineRule="auto"/>
               <w:ind w:left="0" w:firstLine="0"/>
               <w:jc w:val="center"/>
               <w:rPr>
@@ -3574,7 +3505,7 @@
                 <w:b w:val="1"/>
                 <w:rtl w:val="0"/>
               </w:rPr>
-              <w:t xml:space="preserve">C</w:t>
+              <w:t xml:space="preserve">CORRELATION_INPROGRESSISSUES_NEWBRANCH</w:t>
             </w:r>
             <w:r>
               <w:rPr>
@@ -3584,7 +3515,7 @@
                 <w:vertAlign w:val="subscript"/>
                 <w:rtl w:val="0"/>
               </w:rPr>
-              <w:t xml:space="preserve">TP1 </w:t>
+              <w:t xml:space="preserve"> </w:t>
             </w:r>
             <w:r>
               <w:rPr>
@@ -3594,78 +3525,33 @@
             </w:r>
             <m:oMath>
               <m:f>
+                <m:fPr>
+                  <m:ctrlPr>
+                    <w:rPr>
+                      <w:b w:val="1"/>
+                    </w:rPr>
+                  </m:ctrlPr>
+                </m:fPr>
                 <m:num>
-                  <m:sSub>
-                    <m:sSubPr>
-                      <m:ctrlPr>
-                        <w:rPr>
-                          <w:b w:val="1"/>
-                          <w:sz w:val="32"/>
-                          <w:szCs w:val="32"/>
-                        </w:rPr>
-                      </m:ctrlPr>
-                    </m:sSubPr>
-                    <m:e>
-                      <m:r>
-                        <w:rPr>
-                          <w:b w:val="1"/>
-                          <w:sz w:val="32"/>
-                          <w:szCs w:val="32"/>
-                        </w:rPr>
-                        <m:t xml:space="preserve">A</m:t>
-                      </m:r>
-                    </m:e>
-                    <m:sub>
-                      <m:r>
-                        <w:rPr>
-                          <w:b w:val="1"/>
-                          <w:sz w:val="32"/>
-                          <w:szCs w:val="32"/>
-                        </w:rPr>
-                        <m:t xml:space="preserve">TP1</m:t>
-                      </m:r>
-                    </m:sub>
-                  </m:sSub>
+                  <m:r>
+                    <w:rPr>
+                      <w:b w:val="1"/>
+                    </w:rPr>
+                    <m:t xml:space="preserve">COUNT_INPROGRESSISSUES_NEWBRANCH</m:t>
+                  </m:r>
                 </m:num>
                 <m:den>
-                  <m:sSub>
-                    <m:sSubPr>
-                      <m:ctrlPr>
-                        <w:rPr>
-                          <w:b w:val="1"/>
-                          <w:sz w:val="32"/>
-                          <w:szCs w:val="32"/>
-                        </w:rPr>
-                      </m:ctrlPr>
-                    </m:sSubPr>
-                    <m:e>
-                      <m:r>
-                        <w:rPr>
-                          <w:b w:val="1"/>
-                          <w:sz w:val="32"/>
-                          <w:szCs w:val="32"/>
-                        </w:rPr>
-                        <m:t xml:space="preserve">B</m:t>
-                      </m:r>
-                    </m:e>
-                    <m:sub>
-                      <m:r>
-                        <w:rPr>
-                          <w:b w:val="1"/>
-                          <w:sz w:val="32"/>
-                          <w:szCs w:val="32"/>
-                        </w:rPr>
-                        <m:t xml:space="preserve">TP1</m:t>
-                      </m:r>
-                    </m:sub>
-                  </m:sSub>
+                  <m:r>
+                    <w:rPr>
+                      <w:b w:val="1"/>
+                    </w:rPr>
+                    <m:t xml:space="preserve">NUMBER_GH_NEWBRANCH</m:t>
+                  </m:r>
                 </m:den>
               </m:f>
               <m:r>
                 <w:rPr>
                   <w:b w:val="1"/>
-                  <w:sz w:val="32"/>
-                  <w:szCs w:val="32"/>
                 </w:rPr>
                 <m:t>×</m:t>
               </m:r>
@@ -3732,12 +3618,12 @@
           <wp:inline distB="114300" distT="114300" distL="114300" distR="114300">
             <wp:extent cx="5334000" cy="1009650"/>
             <wp:effectExtent b="0" l="0" r="0" t="0"/>
-            <wp:docPr id="45" name="image2.png"/>
+            <wp:docPr id="45" name="image5.png"/>
             <a:graphic>
               <a:graphicData uri="http://schemas.openxmlformats.org/drawingml/2006/picture">
                 <pic:pic>
                   <pic:nvPicPr>
-                    <pic:cNvPr id="0" name="image2.png"/>
+                    <pic:cNvPr id="0" name="image5.png"/>
                     <pic:cNvPicPr preferRelativeResize="0"/>
                   </pic:nvPicPr>
                   <pic:blipFill>
@@ -3799,17 +3685,7 @@
           <w:b w:val="1"/>
           <w:rtl w:val="0"/>
         </w:rPr>
-        <w:t xml:space="preserve">C</w:t>
-      </w:r>
-      <w:r>
-        <w:rPr>
-          <w:b w:val="1"/>
-          <w:sz w:val="30"/>
-          <w:szCs w:val="30"/>
-          <w:vertAlign w:val="subscript"/>
-          <w:rtl w:val="0"/>
-        </w:rPr>
-        <w:t xml:space="preserve">TP1</w:t>
+        <w:t xml:space="preserve">CORRELATION_INPROGRESSISSUES_NEWBRANCH</w:t>
       </w:r>
       <w:r>
         <w:rPr>
@@ -3949,7 +3825,7 @@
           <w:b w:val="1"/>
           <w:rtl w:val="0"/>
         </w:rPr>
-        <w:t xml:space="preserve">C</w:t>
+        <w:t xml:space="preserve">CORRELATION_INPROGRESSISSUES_NEWBRANCH</w:t>
       </w:r>
       <w:r>
         <w:rPr>
@@ -3959,7 +3835,7 @@
           <w:vertAlign w:val="subscript"/>
           <w:rtl w:val="0"/>
         </w:rPr>
-        <w:t xml:space="preserve">TP1 </w:t>
+        <w:t xml:space="preserve"> </w:t>
       </w:r>
       <w:r>
         <w:rPr>
@@ -4065,7 +3941,14 @@
           <w:b w:val="1"/>
           <w:rtl w:val="0"/>
         </w:rPr>
-        <w:t xml:space="preserve">Timegraph (team)</w:t>
+        <w:t xml:space="preserve">Timegraph</w:t>
+      </w:r>
+      <w:r>
+        <w:rPr>
+          <w:b w:val="1"/>
+          <w:rtl w:val="0"/>
+        </w:rPr>
+        <w:t xml:space="preserve"> (team)</w:t>
       </w:r>
       <w:r>
         <w:rPr>
@@ -4078,17 +3961,7 @@
           <w:b w:val="1"/>
           <w:rtl w:val="0"/>
         </w:rPr>
-        <w:t xml:space="preserve">C</w:t>
-      </w:r>
-      <w:r>
-        <w:rPr>
-          <w:b w:val="1"/>
-          <w:sz w:val="30"/>
-          <w:szCs w:val="30"/>
-          <w:vertAlign w:val="subscript"/>
-          <w:rtl w:val="0"/>
-        </w:rPr>
-        <w:t xml:space="preserve">TP1</w:t>
+        <w:t xml:space="preserve">CORRELATION_INPROGRESSISSUES_NEWBRANCH</w:t>
       </w:r>
       <w:r>
         <w:rPr>
@@ -4196,17 +4069,7 @@
           <w:b w:val="1"/>
           <w:rtl w:val="0"/>
         </w:rPr>
-        <w:t xml:space="preserve">A</w:t>
-      </w:r>
-      <w:r>
-        <w:rPr>
-          <w:b w:val="1"/>
-          <w:sz w:val="30"/>
-          <w:szCs w:val="30"/>
-          <w:vertAlign w:val="subscript"/>
-          <w:rtl w:val="0"/>
-        </w:rPr>
-        <w:t xml:space="preserve">TP1</w:t>
+        <w:t xml:space="preserve">COUNT_INPROGRESSISSUES_NEWBRANCH</w:t>
       </w:r>
       <w:r>
         <w:rPr>
@@ -4219,17 +4082,7 @@
           <w:b w:val="1"/>
           <w:rtl w:val="0"/>
         </w:rPr>
-        <w:t xml:space="preserve">B</w:t>
-      </w:r>
-      <w:r>
-        <w:rPr>
-          <w:b w:val="1"/>
-          <w:sz w:val="30"/>
-          <w:szCs w:val="30"/>
-          <w:vertAlign w:val="subscript"/>
-          <w:rtl w:val="0"/>
-        </w:rPr>
-        <w:t xml:space="preserve">TP1</w:t>
+        <w:t xml:space="preserve">NUMBER_GH_NEWBRANCH</w:t>
       </w:r>
       <w:r>
         <w:rPr>
@@ -4249,7 +4102,7 @@
           <w:ilvl w:val="1"/>
           <w:numId w:val="22"/>
         </w:numPr>
-        <w:spacing w:after="0" w:before="0" w:line="240" w:lineRule="auto"/>
+        <w:spacing w:after="0" w:before="200" w:line="240" w:lineRule="auto"/>
         <w:ind w:left="2160" w:hanging="360"/>
         <w:rPr>
           <w:u w:val="none"/>
@@ -4266,17 +4119,7 @@
           <w:b w:val="1"/>
           <w:rtl w:val="0"/>
         </w:rPr>
-        <w:t xml:space="preserve">B</w:t>
-      </w:r>
-      <w:r>
-        <w:rPr>
-          <w:b w:val="1"/>
-          <w:sz w:val="30"/>
-          <w:szCs w:val="30"/>
-          <w:vertAlign w:val="subscript"/>
-          <w:rtl w:val="0"/>
-        </w:rPr>
-        <w:t xml:space="preserve">TP1</w:t>
+        <w:t xml:space="preserve">NUMBER_GH_NEWBRANCH</w:t>
       </w:r>
       <w:r>
         <w:rPr>
@@ -4307,17 +4150,7 @@
           <w:b w:val="1"/>
           <w:rtl w:val="0"/>
         </w:rPr>
-        <w:t xml:space="preserve">A</w:t>
-      </w:r>
-      <w:r>
-        <w:rPr>
-          <w:b w:val="1"/>
-          <w:sz w:val="30"/>
-          <w:szCs w:val="30"/>
-          <w:vertAlign w:val="subscript"/>
-          <w:rtl w:val="0"/>
-        </w:rPr>
-        <w:t xml:space="preserve">TP1</w:t>
+        <w:t xml:space="preserve">COUNT_INPROGRESSISSUES_NEWBRANCH</w:t>
       </w:r>
       <w:r>
         <w:rPr>
@@ -4869,17 +4702,7 @@
           <w:b w:val="1"/>
           <w:rtl w:val="0"/>
         </w:rPr>
-        <w:t xml:space="preserve">A</w:t>
-      </w:r>
-      <w:r>
-        <w:rPr>
-          <w:b w:val="1"/>
-          <w:sz w:val="30"/>
-          <w:szCs w:val="30"/>
-          <w:vertAlign w:val="subscript"/>
-          <w:rtl w:val="0"/>
-        </w:rPr>
-        <w:t xml:space="preserve">TP2</w:t>
+        <w:t xml:space="preserve">COUNT_INREVIEWISSUES_OPENPR</w:t>
       </w:r>
       <w:r>
         <w:rPr>
@@ -4910,39 +4733,29 @@
           <w:b w:val="1"/>
           <w:rtl w:val="0"/>
         </w:rPr>
-        <w:t xml:space="preserve">B</w:t>
-      </w:r>
-      <w:r>
+        <w:t xml:space="preserve">NUMBER_GH_OPENPR</w:t>
+      </w:r>
+      <w:r>
+        <w:rPr>
+          <w:rtl w:val="0"/>
+        </w:rPr>
+        <w:t xml:space="preserve">: number of pull requests created by the team in the last hour.</w:t>
+      </w:r>
+      <w:r>
+        <w:rPr>
+          <w:rtl w:val="0"/>
+        </w:rPr>
+      </w:r>
+    </w:p>
+    <w:p>
+      <w:pPr>
+        <w:spacing w:after="200" w:line="240" w:lineRule="auto"/>
+        <w:ind w:firstLine="0"/>
         <w:rPr>
           <w:b w:val="1"/>
           <w:sz w:val="30"/>
           <w:szCs w:val="30"/>
           <w:vertAlign w:val="subscript"/>
-          <w:rtl w:val="0"/>
-        </w:rPr>
-        <w:t xml:space="preserve">TP2</w:t>
-      </w:r>
-      <w:r>
-        <w:rPr>
-          <w:rtl w:val="0"/>
-        </w:rPr>
-        <w:t xml:space="preserve">: number of pull requests created by the team in the last hour.</w:t>
-      </w:r>
-      <w:r>
-        <w:rPr>
-          <w:rtl w:val="0"/>
-        </w:rPr>
-      </w:r>
-    </w:p>
-    <w:p>
-      <w:pPr>
-        <w:spacing w:after="200" w:line="240" w:lineRule="auto"/>
-        <w:ind w:firstLine="0"/>
-        <w:rPr>
-          <w:b w:val="1"/>
-          <w:sz w:val="30"/>
-          <w:szCs w:val="30"/>
-          <w:vertAlign w:val="subscript"/>
         </w:rPr>
       </w:pPr>
       <w:r>
@@ -4961,7 +4774,7 @@
     <w:tbl>
       <w:tblPr>
         <w:tblStyle w:val="Table7"/>
-        <w:tblW w:w="3690.0" w:type="dxa"/>
+        <w:tblW w:w="3975.0" w:type="dxa"/>
         <w:jc w:val="center"/>
         <w:tblBorders>
           <w:top w:color="000000" w:space="0" w:sz="8" w:val="single"/>
@@ -4975,10 +4788,10 @@
         <w:tblLook w:val="0600"/>
       </w:tblPr>
       <w:tblGrid>
-        <w:gridCol w:w="3690"/>
+        <w:gridCol w:w="3975"/>
         <w:tblGridChange w:id="0">
           <w:tblGrid>
-            <w:gridCol w:w="3690"/>
+            <w:gridCol w:w="3975"/>
           </w:tblGrid>
         </w:tblGridChange>
       </w:tblGrid>
@@ -5001,7 +4814,7 @@
           </w:tcPr>
           <w:p>
             <w:pPr>
-              <w:spacing w:line="240" w:lineRule="auto"/>
+              <w:spacing w:line="360" w:lineRule="auto"/>
               <w:ind w:firstLine="0"/>
               <w:jc w:val="center"/>
               <w:rPr>
@@ -5012,78 +4825,36 @@
             </w:pPr>
             <m:oMath>
               <m:f>
+                <m:fPr>
+                  <m:ctrlPr>
+                    <w:rPr>
+                      <w:b w:val="1"/>
+                    </w:rPr>
+                  </m:ctrlPr>
+                </m:fPr>
                 <m:num>
-                  <m:sSub>
-                    <m:sSubPr>
-                      <m:ctrlPr>
-                        <w:rPr>
-                          <w:b w:val="1"/>
-                          <w:sz w:val="44"/>
-                          <w:szCs w:val="44"/>
-                        </w:rPr>
-                      </m:ctrlPr>
-                    </m:sSubPr>
-                    <m:e>
-                      <m:r>
-                        <w:rPr>
-                          <w:b w:val="1"/>
-                          <w:sz w:val="44"/>
-                          <w:szCs w:val="44"/>
-                        </w:rPr>
-                        <m:t xml:space="preserve">A</m:t>
-                      </m:r>
-                    </m:e>
-                    <m:sub>
-                      <m:r>
-                        <w:rPr>
-                          <w:b w:val="1"/>
-                          <w:sz w:val="44"/>
-                          <w:szCs w:val="44"/>
-                        </w:rPr>
-                        <m:t xml:space="preserve">TP2</m:t>
-                      </m:r>
-                    </m:sub>
-                  </m:sSub>
+                  <m:r>
+                    <w:rPr>
+                      <w:b w:val="1"/>
+                      <w:sz w:val="30"/>
+                      <w:szCs w:val="30"/>
+                      <w:vertAlign w:val="subscript"/>
+                    </w:rPr>
+                    <m:t xml:space="preserve">COUNT_INREVIEWISSUES_OPENPR</m:t>
+                  </m:r>
                 </m:num>
                 <m:den>
-                  <m:sSub>
-                    <m:sSubPr>
-                      <m:ctrlPr>
-                        <w:rPr>
-                          <w:b w:val="1"/>
-                          <w:sz w:val="44"/>
-                          <w:szCs w:val="44"/>
-                        </w:rPr>
-                      </m:ctrlPr>
-                    </m:sSubPr>
-                    <m:e>
-                      <m:r>
-                        <w:rPr>
-                          <w:b w:val="1"/>
-                          <w:sz w:val="44"/>
-                          <w:szCs w:val="44"/>
-                        </w:rPr>
-                        <m:t xml:space="preserve">B</m:t>
-                      </m:r>
-                    </m:e>
-                    <m:sub>
-                      <m:r>
-                        <w:rPr>
-                          <w:b w:val="1"/>
-                          <w:sz w:val="44"/>
-                          <w:szCs w:val="44"/>
-                        </w:rPr>
-                        <m:t xml:space="preserve">TP2</m:t>
-                      </m:r>
-                    </m:sub>
-                  </m:sSub>
+                  <m:r>
+                    <w:rPr>
+                      <w:b w:val="1"/>
+                    </w:rPr>
+                    <m:t xml:space="preserve">NUMBER_GH_OPENPR</m:t>
+                  </m:r>
                 </m:den>
               </m:f>
               <m:r>
                 <w:rPr>
                   <w:b w:val="1"/>
-                  <w:sz w:val="44"/>
-                  <w:szCs w:val="44"/>
                 </w:rPr>
                 <m:t>×</m:t>
               </m:r>
@@ -5120,7 +4891,7 @@
           </w:p>
           <w:p>
             <w:pPr>
-              <w:spacing w:line="240" w:lineRule="auto"/>
+              <w:spacing w:line="360" w:lineRule="auto"/>
               <w:ind w:firstLine="0"/>
               <w:jc w:val="center"/>
               <w:rPr>
@@ -5217,7 +4988,19 @@
         <w:rPr>
           <w:rtl w:val="0"/>
         </w:rPr>
-        <w:t xml:space="preserve">2) The P/R is created with the right issue number within the same hour than step 1.</w:t>
+        <w:t xml:space="preserve">2) The P/R is created with the right issue number within the same hour </w:t>
+      </w:r>
+      <w:r>
+        <w:rPr>
+          <w:rtl w:val="0"/>
+        </w:rPr>
+        <w:t xml:space="preserve">than</w:t>
+      </w:r>
+      <w:r>
+        <w:rPr>
+          <w:rtl w:val="0"/>
+        </w:rPr>
+        <w:t xml:space="preserve"> step 1.</w:t>
       </w:r>
     </w:p>
     <w:p>
@@ -5302,7 +5085,26 @@
           <w:b w:val="1"/>
           <w:rtl w:val="0"/>
         </w:rPr>
-        <w:t xml:space="preserve">C</w:t>
+        <w:t xml:space="preserve">CORRELATION_INREVIEWISSUES_OPENPR</w:t>
+      </w:r>
+      <w:r>
+        <w:rPr>
+          <w:rtl w:val="0"/>
+        </w:rPr>
+        <w:t xml:space="preserve">: </w:t>
+      </w:r>
+      <w:r>
+        <w:rPr>
+          <w:rtl w:val="0"/>
+        </w:rPr>
+        <w:t xml:space="preserve">Ratio between </w:t>
+      </w:r>
+      <w:r>
+        <w:rPr>
+          <w:b w:val="1"/>
+          <w:rtl w:val="0"/>
+        </w:rPr>
+        <w:t xml:space="preserve">COUNT_INREVIEWISSUES_OPENPR</w:t>
       </w:r>
       <w:r>
         <w:rPr>
@@ -5312,20 +5114,13 @@
           <w:vertAlign w:val="subscript"/>
           <w:rtl w:val="0"/>
         </w:rPr>
-        <w:t xml:space="preserve">TP2: </w:t>
-      </w:r>
-      <w:r>
-        <w:rPr>
-          <w:rtl w:val="0"/>
-        </w:rPr>
-        <w:t xml:space="preserve"> Ratio between </w:t>
-      </w:r>
-      <w:r>
-        <w:rPr>
-          <w:b w:val="1"/>
-          <w:rtl w:val="0"/>
-        </w:rPr>
-        <w:t xml:space="preserve">A</w:t>
+        <w:t xml:space="preserve"> </w:t>
+      </w:r>
+      <w:r>
+        <w:rPr>
+          <w:rtl w:val="0"/>
+        </w:rPr>
+        <w:t xml:space="preserve">and</w:t>
       </w:r>
       <w:r>
         <w:rPr>
@@ -5335,13 +5130,20 @@
           <w:vertAlign w:val="subscript"/>
           <w:rtl w:val="0"/>
         </w:rPr>
-        <w:t xml:space="preserve">TP2 </w:t>
-      </w:r>
-      <w:r>
-        <w:rPr>
-          <w:rtl w:val="0"/>
-        </w:rPr>
-        <w:t xml:space="preserve">and</w:t>
+        <w:t xml:space="preserve"> </w:t>
+      </w:r>
+      <w:r>
+        <w:rPr>
+          <w:rtl w:val="0"/>
+        </w:rPr>
+        <w:t xml:space="preserve"> </w:t>
+      </w:r>
+      <w:r>
+        <w:rPr>
+          <w:b w:val="1"/>
+          <w:rtl w:val="0"/>
+        </w:rPr>
+        <w:t xml:space="preserve">NUMBER_GH_OPENPR</w:t>
       </w:r>
       <w:r>
         <w:rPr>
@@ -5357,35 +5159,12 @@
         <w:rPr>
           <w:rtl w:val="0"/>
         </w:rPr>
-        <w:t xml:space="preserve"> </w:t>
-      </w:r>
-      <w:r>
-        <w:rPr>
-          <w:b w:val="1"/>
-          <w:rtl w:val="0"/>
-        </w:rPr>
-        <w:t xml:space="preserve">B</w:t>
-      </w:r>
-      <w:r>
-        <w:rPr>
-          <w:b w:val="1"/>
-          <w:sz w:val="30"/>
-          <w:szCs w:val="30"/>
-          <w:vertAlign w:val="subscript"/>
-          <w:rtl w:val="0"/>
-        </w:rPr>
-        <w:t xml:space="preserve">TP2 </w:t>
-      </w:r>
-      <w:r>
-        <w:rPr>
-          <w:rtl w:val="0"/>
-        </w:rPr>
       </w:r>
     </w:p>
     <w:tbl>
       <w:tblPr>
         <w:tblStyle w:val="Table8"/>
-        <w:tblW w:w="2550.0" w:type="dxa"/>
+        <w:tblW w:w="6000.0" w:type="dxa"/>
         <w:jc w:val="left"/>
         <w:tblInd w:w="1440.0" w:type="dxa"/>
         <w:tblBorders>
@@ -5400,17 +5179,17 @@
         <w:tblLook w:val="0600"/>
       </w:tblPr>
       <w:tblGrid>
-        <w:gridCol w:w="2550"/>
+        <w:gridCol w:w="6000"/>
         <w:tblGridChange w:id="0">
           <w:tblGrid>
-            <w:gridCol w:w="2550"/>
+            <w:gridCol w:w="6000"/>
           </w:tblGrid>
         </w:tblGridChange>
       </w:tblGrid>
       <w:tr>
         <w:trPr>
           <w:cantSplit w:val="0"/>
-          <w:trHeight w:val="844.9950929411159" w:hRule="atLeast"/>
+          <w:trHeight w:val="785.9341263970173" w:hRule="atLeast"/>
           <w:tblHeader w:val="0"/>
         </w:trPr>
         <w:tc>
@@ -5426,7 +5205,7 @@
           </w:tcPr>
           <w:p>
             <w:pPr>
-              <w:spacing w:after="200" w:line="240" w:lineRule="auto"/>
+              <w:spacing w:after="0" w:before="200" w:line="360" w:lineRule="auto"/>
               <w:ind w:firstLine="0"/>
               <w:jc w:val="center"/>
               <w:rPr>
@@ -5438,7 +5217,7 @@
                 <w:b w:val="1"/>
                 <w:rtl w:val="0"/>
               </w:rPr>
-              <w:t xml:space="preserve">C</w:t>
+              <w:t xml:space="preserve">CORRELATION_INREVIEWISSUES_OPENPR</w:t>
             </w:r>
             <w:r>
               <w:rPr>
@@ -5448,7 +5227,7 @@
                 <w:vertAlign w:val="subscript"/>
                 <w:rtl w:val="0"/>
               </w:rPr>
-              <w:t xml:space="preserve">TP2 </w:t>
+              <w:t xml:space="preserve"> </w:t>
             </w:r>
             <w:r>
               <w:rPr>
@@ -5458,78 +5237,36 @@
             </w:r>
             <m:oMath>
               <m:f>
+                <m:fPr>
+                  <m:ctrlPr>
+                    <w:rPr>
+                      <w:b w:val="1"/>
+                    </w:rPr>
+                  </m:ctrlPr>
+                </m:fPr>
                 <m:num>
-                  <m:sSub>
-                    <m:sSubPr>
-                      <m:ctrlPr>
-                        <w:rPr>
-                          <w:b w:val="1"/>
-                          <w:sz w:val="32"/>
-                          <w:szCs w:val="32"/>
-                        </w:rPr>
-                      </m:ctrlPr>
-                    </m:sSubPr>
-                    <m:e>
-                      <m:r>
-                        <w:rPr>
-                          <w:b w:val="1"/>
-                          <w:sz w:val="32"/>
-                          <w:szCs w:val="32"/>
-                        </w:rPr>
-                        <m:t xml:space="preserve">A</m:t>
-                      </m:r>
-                    </m:e>
-                    <m:sub>
-                      <m:r>
-                        <w:rPr>
-                          <w:b w:val="1"/>
-                          <w:sz w:val="32"/>
-                          <w:szCs w:val="32"/>
-                        </w:rPr>
-                        <m:t xml:space="preserve">TP2</m:t>
-                      </m:r>
-                    </m:sub>
-                  </m:sSub>
+                  <m:r>
+                    <w:rPr>
+                      <w:b w:val="1"/>
+                      <w:sz w:val="30"/>
+                      <w:szCs w:val="30"/>
+                      <w:vertAlign w:val="subscript"/>
+                    </w:rPr>
+                    <m:t xml:space="preserve">COUNT_INREVIEWISSUES_OPENPR</m:t>
+                  </m:r>
                 </m:num>
                 <m:den>
-                  <m:sSub>
-                    <m:sSubPr>
-                      <m:ctrlPr>
-                        <w:rPr>
-                          <w:b w:val="1"/>
-                          <w:sz w:val="32"/>
-                          <w:szCs w:val="32"/>
-                        </w:rPr>
-                      </m:ctrlPr>
-                    </m:sSubPr>
-                    <m:e>
-                      <m:r>
-                        <w:rPr>
-                          <w:b w:val="1"/>
-                          <w:sz w:val="32"/>
-                          <w:szCs w:val="32"/>
-                        </w:rPr>
-                        <m:t xml:space="preserve">B</m:t>
-                      </m:r>
-                    </m:e>
-                    <m:sub>
-                      <m:r>
-                        <w:rPr>
-                          <w:b w:val="1"/>
-                          <w:sz w:val="32"/>
-                          <w:szCs w:val="32"/>
-                        </w:rPr>
-                        <m:t xml:space="preserve">TP2</m:t>
-                      </m:r>
-                    </m:sub>
-                  </m:sSub>
+                  <m:r>
+                    <w:rPr>
+                      <w:b w:val="1"/>
+                    </w:rPr>
+                    <m:t xml:space="preserve">NUMBER_GH_OPENPR</m:t>
+                  </m:r>
                 </m:den>
               </m:f>
               <m:r>
                 <w:rPr>
                   <w:b w:val="1"/>
-                  <w:sz w:val="32"/>
-                  <w:szCs w:val="32"/>
                 </w:rPr>
                 <m:t>×</m:t>
               </m:r>
@@ -5596,12 +5333,12 @@
           <wp:inline distB="114300" distT="114300" distL="114300" distR="114300">
             <wp:extent cx="5334000" cy="1009650"/>
             <wp:effectExtent b="0" l="0" r="0" t="0"/>
-            <wp:docPr id="48" name="image2.png"/>
+            <wp:docPr id="48" name="image5.png"/>
             <a:graphic>
               <a:graphicData uri="http://schemas.openxmlformats.org/drawingml/2006/picture">
                 <pic:pic>
                   <pic:nvPicPr>
-                    <pic:cNvPr id="0" name="image2.png"/>
+                    <pic:cNvPr id="0" name="image5.png"/>
                     <pic:cNvPicPr preferRelativeResize="0"/>
                   </pic:nvPicPr>
                   <pic:blipFill>
@@ -5661,17 +5398,7 @@
           <w:b w:val="1"/>
           <w:rtl w:val="0"/>
         </w:rPr>
-        <w:t xml:space="preserve">C</w:t>
-      </w:r>
-      <w:r>
-        <w:rPr>
-          <w:b w:val="1"/>
-          <w:sz w:val="30"/>
-          <w:szCs w:val="30"/>
-          <w:vertAlign w:val="subscript"/>
-          <w:rtl w:val="0"/>
-        </w:rPr>
-        <w:t xml:space="preserve">TP2</w:t>
+        <w:t xml:space="preserve">CORRELATION_INREVIEWISSUES_OPENPR</w:t>
       </w:r>
       <w:r>
         <w:rPr>
@@ -5790,7 +5517,7 @@
           <w:b w:val="1"/>
           <w:rtl w:val="0"/>
         </w:rPr>
-        <w:t xml:space="preserve">C</w:t>
+        <w:t xml:space="preserve">CORRELATION_INREVIEWISSUES_OPENPR</w:t>
       </w:r>
       <w:r>
         <w:rPr>
@@ -5800,7 +5527,7 @@
           <w:vertAlign w:val="subscript"/>
           <w:rtl w:val="0"/>
         </w:rPr>
-        <w:t xml:space="preserve">TP2 </w:t>
+        <w:t xml:space="preserve"> </w:t>
       </w:r>
       <w:r>
         <w:rPr>
@@ -5906,7 +5633,14 @@
           <w:b w:val="1"/>
           <w:rtl w:val="0"/>
         </w:rPr>
-        <w:t xml:space="preserve">Timegraph (team)</w:t>
+        <w:t xml:space="preserve">Timegraph</w:t>
+      </w:r>
+      <w:r>
+        <w:rPr>
+          <w:b w:val="1"/>
+          <w:rtl w:val="0"/>
+        </w:rPr>
+        <w:t xml:space="preserve"> (team)</w:t>
       </w:r>
       <w:r>
         <w:rPr>
@@ -5919,17 +5653,7 @@
           <w:b w:val="1"/>
           <w:rtl w:val="0"/>
         </w:rPr>
-        <w:t xml:space="preserve">C</w:t>
-      </w:r>
-      <w:r>
-        <w:rPr>
-          <w:b w:val="1"/>
-          <w:sz w:val="30"/>
-          <w:szCs w:val="30"/>
-          <w:vertAlign w:val="subscript"/>
-          <w:rtl w:val="0"/>
-        </w:rPr>
-        <w:t xml:space="preserve">TP2</w:t>
+        <w:t xml:space="preserve">CORRELATION_INREVIEWISSUES_OPENPR</w:t>
       </w:r>
       <w:r>
         <w:rPr>
@@ -5999,7 +5723,7 @@
           <w:ilvl w:val="0"/>
           <w:numId w:val="15"/>
         </w:numPr>
-        <w:spacing w:after="0" w:line="240" w:lineRule="auto"/>
+        <w:spacing w:after="0" w:before="200" w:line="240" w:lineRule="auto"/>
         <w:ind w:left="1440" w:hanging="360"/>
         <w:rPr/>
       </w:pPr>
@@ -6021,17 +5745,7 @@
           <w:b w:val="1"/>
           <w:rtl w:val="0"/>
         </w:rPr>
-        <w:t xml:space="preserve">A</w:t>
-      </w:r>
-      <w:r>
-        <w:rPr>
-          <w:b w:val="1"/>
-          <w:sz w:val="30"/>
-          <w:szCs w:val="30"/>
-          <w:vertAlign w:val="subscript"/>
-          <w:rtl w:val="0"/>
-        </w:rPr>
-        <w:t xml:space="preserve">TP2</w:t>
+        <w:t xml:space="preserve">COUNT_INREVIEWISSUES_OPENPR</w:t>
       </w:r>
       <w:r>
         <w:rPr>
@@ -6044,17 +5758,7 @@
           <w:b w:val="1"/>
           <w:rtl w:val="0"/>
         </w:rPr>
-        <w:t xml:space="preserve">B</w:t>
-      </w:r>
-      <w:r>
-        <w:rPr>
-          <w:b w:val="1"/>
-          <w:sz w:val="30"/>
-          <w:szCs w:val="30"/>
-          <w:vertAlign w:val="subscript"/>
-          <w:rtl w:val="0"/>
-        </w:rPr>
-        <w:t xml:space="preserve">TP2</w:t>
+        <w:t xml:space="preserve">NUMBER_GH_OPENPR</w:t>
       </w:r>
       <w:r>
         <w:rPr>
@@ -6069,7 +5773,7 @@
           <w:ilvl w:val="1"/>
           <w:numId w:val="22"/>
         </w:numPr>
-        <w:spacing w:line="240" w:lineRule="auto"/>
+        <w:spacing w:before="200" w:line="240" w:lineRule="auto"/>
         <w:ind w:left="2160" w:hanging="360"/>
         <w:rPr/>
       </w:pPr>
@@ -6084,17 +5788,7 @@
           <w:b w:val="1"/>
           <w:rtl w:val="0"/>
         </w:rPr>
-        <w:t xml:space="preserve">B</w:t>
-      </w:r>
-      <w:r>
-        <w:rPr>
-          <w:b w:val="1"/>
-          <w:sz w:val="30"/>
-          <w:szCs w:val="30"/>
-          <w:vertAlign w:val="subscript"/>
-          <w:rtl w:val="0"/>
-        </w:rPr>
-        <w:t xml:space="preserve">TP2</w:t>
+        <w:t xml:space="preserve">NUMBER_GH_OPENPR</w:t>
       </w:r>
       <w:r>
         <w:rPr>
@@ -6123,17 +5817,7 @@
           <w:b w:val="1"/>
           <w:rtl w:val="0"/>
         </w:rPr>
-        <w:t xml:space="preserve">A</w:t>
-      </w:r>
-      <w:r>
-        <w:rPr>
-          <w:b w:val="1"/>
-          <w:sz w:val="30"/>
-          <w:szCs w:val="30"/>
-          <w:vertAlign w:val="subscript"/>
-          <w:rtl w:val="0"/>
-        </w:rPr>
-        <w:t xml:space="preserve">TP2</w:t>
+        <w:t xml:space="preserve">COUNT_INREVIEWISSUES_OPENPR</w:t>
       </w:r>
       <w:r>
         <w:rPr>
@@ -6718,23 +6402,25 @@
           <w:b w:val="1"/>
           <w:rtl w:val="0"/>
         </w:rPr>
-        <w:t xml:space="preserve">A</w:t>
-      </w:r>
-      <w:r>
-        <w:rPr>
-          <w:b w:val="1"/>
-          <w:sz w:val="30"/>
-          <w:szCs w:val="30"/>
-          <w:vertAlign w:val="subscript"/>
-          <w:rtl w:val="0"/>
-        </w:rPr>
-        <w:t xml:space="preserve">TP3</w:t>
-      </w:r>
-      <w:r>
-        <w:rPr>
-          <w:rtl w:val="0"/>
-        </w:rPr>
-        <w:t xml:space="preserve">: number of pull requests merged that contain the number of an issue that is in “Done” by the team in the last hour.</w:t>
+        <w:t xml:space="preserve">COUNT_DONEISSUES_MERGEDPR</w:t>
+      </w:r>
+      <w:r>
+        <w:rPr>
+          <w:rtl w:val="0"/>
+        </w:rPr>
+        <w:t xml:space="preserve">: number of pull requests merged that contain the number of an issue that </w:t>
+      </w:r>
+      <w:r>
+        <w:rPr>
+          <w:rtl w:val="0"/>
+        </w:rPr>
+        <w:t xml:space="preserve">is in</w:t>
+      </w:r>
+      <w:r>
+        <w:rPr>
+          <w:rtl w:val="0"/>
+        </w:rPr>
+        <w:t xml:space="preserve"> “Done” by the team in the last hour.</w:t>
       </w:r>
       <w:r>
         <w:rPr>
@@ -6759,17 +6445,7 @@
           <w:b w:val="1"/>
           <w:rtl w:val="0"/>
         </w:rPr>
-        <w:t xml:space="preserve">B</w:t>
-      </w:r>
-      <w:r>
-        <w:rPr>
-          <w:b w:val="1"/>
-          <w:sz w:val="30"/>
-          <w:szCs w:val="30"/>
-          <w:vertAlign w:val="subscript"/>
-          <w:rtl w:val="0"/>
-        </w:rPr>
-        <w:t xml:space="preserve">TP3</w:t>
+        <w:t xml:space="preserve">NUMBER_GH_MERGEDPR</w:t>
       </w:r>
       <w:r>
         <w:rPr>
@@ -6802,7 +6478,7 @@
     <w:tbl>
       <w:tblPr>
         <w:tblStyle w:val="Table10"/>
-        <w:tblW w:w="3690.0" w:type="dxa"/>
+        <w:tblW w:w="4290.0" w:type="dxa"/>
         <w:jc w:val="center"/>
         <w:tblBorders>
           <w:top w:color="000000" w:space="0" w:sz="8" w:val="single"/>
@@ -6816,10 +6492,10 @@
         <w:tblLook w:val="0600"/>
       </w:tblPr>
       <w:tblGrid>
-        <w:gridCol w:w="3690"/>
+        <w:gridCol w:w="4290"/>
         <w:tblGridChange w:id="0">
           <w:tblGrid>
-            <w:gridCol w:w="3690"/>
+            <w:gridCol w:w="4290"/>
           </w:tblGrid>
         </w:tblGridChange>
       </w:tblGrid>
@@ -6853,78 +6529,33 @@
             </w:pPr>
             <m:oMath>
               <m:f>
+                <m:fPr>
+                  <m:ctrlPr>
+                    <w:rPr>
+                      <w:b w:val="1"/>
+                    </w:rPr>
+                  </m:ctrlPr>
+                </m:fPr>
                 <m:num>
-                  <m:sSub>
-                    <m:sSubPr>
-                      <m:ctrlPr>
-                        <w:rPr>
-                          <w:b w:val="1"/>
-                          <w:sz w:val="32"/>
-                          <w:szCs w:val="32"/>
-                        </w:rPr>
-                      </m:ctrlPr>
-                    </m:sSubPr>
-                    <m:e>
-                      <m:r>
-                        <w:rPr>
-                          <w:b w:val="1"/>
-                          <w:sz w:val="32"/>
-                          <w:szCs w:val="32"/>
-                        </w:rPr>
-                        <m:t xml:space="preserve">A</m:t>
-                      </m:r>
-                    </m:e>
-                    <m:sub>
-                      <m:r>
-                        <w:rPr>
-                          <w:b w:val="1"/>
-                          <w:sz w:val="32"/>
-                          <w:szCs w:val="32"/>
-                        </w:rPr>
-                        <m:t xml:space="preserve">TP3</m:t>
-                      </m:r>
-                    </m:sub>
-                  </m:sSub>
+                  <m:r>
+                    <w:rPr>
+                      <w:b w:val="1"/>
+                    </w:rPr>
+                    <m:t xml:space="preserve">COUNT_DONEISSUES_MERGEDPR</m:t>
+                  </m:r>
                 </m:num>
                 <m:den>
-                  <m:sSub>
-                    <m:sSubPr>
-                      <m:ctrlPr>
-                        <w:rPr>
-                          <w:b w:val="1"/>
-                          <w:sz w:val="32"/>
-                          <w:szCs w:val="32"/>
-                        </w:rPr>
-                      </m:ctrlPr>
-                    </m:sSubPr>
-                    <m:e>
-                      <m:r>
-                        <w:rPr>
-                          <w:b w:val="1"/>
-                          <w:sz w:val="32"/>
-                          <w:szCs w:val="32"/>
-                        </w:rPr>
-                        <m:t xml:space="preserve">B</m:t>
-                      </m:r>
-                    </m:e>
-                    <m:sub>
-                      <m:r>
-                        <w:rPr>
-                          <w:b w:val="1"/>
-                          <w:sz w:val="32"/>
-                          <w:szCs w:val="32"/>
-                        </w:rPr>
-                        <m:t xml:space="preserve">TP3</m:t>
-                      </m:r>
-                    </m:sub>
-                  </m:sSub>
+                  <m:r>
+                    <w:rPr>
+                      <w:b w:val="1"/>
+                    </w:rPr>
+                    <m:t xml:space="preserve">NUMBER_GH_MERGEDPR</m:t>
+                  </m:r>
                 </m:den>
               </m:f>
               <m:r>
                 <w:rPr>
                   <w:b w:val="1"/>
-                  <w:sz w:val="32"/>
-                  <w:szCs w:val="32"/>
                 </w:rPr>
                 <m:t>×</m:t>
               </m:r>
@@ -6961,7 +6592,7 @@
           </w:p>
           <w:p>
             <w:pPr>
-              <w:spacing w:line="240" w:lineRule="auto"/>
+              <w:spacing w:before="200" w:line="240" w:lineRule="auto"/>
               <w:ind w:firstLine="0"/>
               <w:jc w:val="center"/>
               <w:rPr>
@@ -7038,37 +6669,30 @@
         <w:ind w:left="1440" w:firstLine="0"/>
         <w:rPr>
           <w:b w:val="1"/>
-        </w:rPr>
-      </w:pPr>
-      <w:r>
-        <w:rPr>
-          <w:b w:val="1"/>
-          <w:rtl w:val="0"/>
-        </w:rPr>
-        <w:t xml:space="preserve">C</w:t>
-      </w:r>
-      <w:r>
-        <w:rPr>
-          <w:b w:val="1"/>
           <w:sz w:val="30"/>
           <w:szCs w:val="30"/>
           <w:vertAlign w:val="subscript"/>
-          <w:rtl w:val="0"/>
-        </w:rPr>
-        <w:t xml:space="preserve">TP3: </w:t>
-      </w:r>
-      <w:r>
-        <w:rPr>
-          <w:rtl w:val="0"/>
-        </w:rPr>
-        <w:t xml:space="preserve"> Ratio between </w:t>
-      </w:r>
-      <w:r>
-        <w:rPr>
-          <w:b w:val="1"/>
-          <w:rtl w:val="0"/>
-        </w:rPr>
-        <w:t xml:space="preserve">A</w:t>
+        </w:rPr>
+      </w:pPr>
+      <w:r>
+        <w:rPr>
+          <w:b w:val="1"/>
+          <w:rtl w:val="0"/>
+        </w:rPr>
+        <w:t xml:space="preserve">CORRELATION_DONEISSUES_MERGEDPR: </w:t>
+      </w:r>
+      <w:r>
+        <w:rPr>
+          <w:rtl w:val="0"/>
+        </w:rPr>
+        <w:t xml:space="preserve">Ratio between </w:t>
+      </w:r>
+      <w:r>
+        <w:rPr>
+          <w:b w:val="1"/>
+          <w:rtl w:val="0"/>
+        </w:rPr>
+        <w:t xml:space="preserve">COUNT_DONEISSUES_MERGEDPR</w:t>
       </w:r>
       <w:r>
         <w:rPr>
@@ -7078,7 +6702,7 @@
           <w:vertAlign w:val="subscript"/>
           <w:rtl w:val="0"/>
         </w:rPr>
-        <w:t xml:space="preserve">TP3 </w:t>
+        <w:t xml:space="preserve"> </w:t>
       </w:r>
       <w:r>
         <w:rPr>
@@ -7107,7 +6731,7 @@
           <w:b w:val="1"/>
           <w:rtl w:val="0"/>
         </w:rPr>
-        <w:t xml:space="preserve">B</w:t>
+        <w:t xml:space="preserve">NUMBER_GH_MERGEDPR</w:t>
       </w:r>
       <w:r>
         <w:rPr>
@@ -7117,18 +6741,14 @@
           <w:vertAlign w:val="subscript"/>
           <w:rtl w:val="0"/>
         </w:rPr>
-        <w:t xml:space="preserve">TP3 </w:t>
-      </w:r>
-      <w:r>
-        <w:rPr>
-          <w:rtl w:val="0"/>
-        </w:rPr>
+        <w:t xml:space="preserve"> </w:t>
       </w:r>
     </w:p>
     <w:tbl>
       <w:tblPr>
         <w:tblStyle w:val="Table11"/>
-        <w:tblW w:w="2550.0" w:type="dxa"/>
+        <w:tblpPr w:leftFromText="180" w:rightFromText="180" w:topFromText="180" w:bottomFromText="180" w:vertAnchor="text" w:horzAnchor="text" w:tblpX="1440" w:tblpY="0"/>
+        <w:tblW w:w="5115.0" w:type="dxa"/>
         <w:jc w:val="left"/>
         <w:tblInd w:w="1440.0" w:type="dxa"/>
         <w:tblBorders>
@@ -7143,10 +6763,10 @@
         <w:tblLook w:val="0600"/>
       </w:tblPr>
       <w:tblGrid>
-        <w:gridCol w:w="2550"/>
+        <w:gridCol w:w="5115"/>
         <w:tblGridChange w:id="0">
           <w:tblGrid>
-            <w:gridCol w:w="2550"/>
+            <w:gridCol w:w="5115"/>
           </w:tblGrid>
         </w:tblGridChange>
       </w:tblGrid>
@@ -7157,122 +6777,72 @@
           <w:tblHeader w:val="0"/>
         </w:trPr>
         <w:tc>
-          <w:tcPr>
-            <w:shd w:fill="auto" w:val="clear"/>
-            <w:tcMar>
-              <w:top w:w="100.0" w:type="dxa"/>
-              <w:left w:w="100.0" w:type="dxa"/>
-              <w:bottom w:w="100.0" w:type="dxa"/>
-              <w:right w:w="100.0" w:type="dxa"/>
-            </w:tcMar>
-            <w:vAlign w:val="top"/>
-          </w:tcPr>
+          <w:tcPr/>
           <w:p>
             <w:pPr>
-              <w:spacing w:after="200" w:line="240" w:lineRule="auto"/>
+              <w:spacing w:after="200" w:before="200" w:line="240" w:lineRule="auto"/>
               <w:ind w:firstLine="0"/>
               <w:jc w:val="center"/>
-              <w:rPr>
-                <w:b w:val="1"/>
-              </w:rPr>
+              <w:rPr/>
             </w:pPr>
             <w:r>
               <w:rPr>
                 <w:b w:val="1"/>
                 <w:rtl w:val="0"/>
               </w:rPr>
-              <w:t xml:space="preserve">C</w:t>
+              <w:t xml:space="preserve">CORRELATION_DONEISSUES_MERGEDPR </w:t>
             </w:r>
             <w:r>
               <w:rPr>
+                <w:rtl w:val="0"/>
+              </w:rPr>
+              <w:t xml:space="preserve">=</w:t>
+            </w:r>
+          </w:p>
+          <w:p>
+            <w:pPr>
+              <w:spacing w:after="200" w:before="200" w:line="240" w:lineRule="auto"/>
+              <w:ind w:firstLine="0"/>
+              <w:jc w:val="center"/>
+              <w:rPr>
                 <w:b w:val="1"/>
-                <w:sz w:val="30"/>
-                <w:szCs w:val="30"/>
-                <w:vertAlign w:val="subscript"/>
+              </w:rPr>
+            </w:pPr>
+            <w:r>
+              <w:rPr>
                 <w:rtl w:val="0"/>
               </w:rPr>
-              <w:t xml:space="preserve">TP3 </w:t>
-            </w:r>
-            <w:r>
-              <w:rPr>
-                <w:rtl w:val="0"/>
-              </w:rPr>
-              <w:t xml:space="preserve">=  </w:t>
+              <w:t xml:space="preserve">  </w:t>
             </w:r>
             <m:oMath>
               <m:f>
+                <m:fPr>
+                  <m:ctrlPr>
+                    <w:rPr>
+                      <w:b w:val="1"/>
+                    </w:rPr>
+                  </m:ctrlPr>
+                </m:fPr>
                 <m:num>
-                  <m:sSub>
-                    <m:sSubPr>
-                      <m:ctrlPr>
-                        <w:rPr>
-                          <w:b w:val="1"/>
-                          <w:sz w:val="32"/>
-                          <w:szCs w:val="32"/>
-                        </w:rPr>
-                      </m:ctrlPr>
-                    </m:sSubPr>
-                    <m:e>
-                      <m:r>
-                        <w:rPr>
-                          <w:b w:val="1"/>
-                          <w:sz w:val="32"/>
-                          <w:szCs w:val="32"/>
-                        </w:rPr>
-                        <m:t xml:space="preserve">A</m:t>
-                      </m:r>
-                    </m:e>
-                    <m:sub>
-                      <m:r>
-                        <w:rPr>
-                          <w:b w:val="1"/>
-                          <w:sz w:val="32"/>
-                          <w:szCs w:val="32"/>
-                        </w:rPr>
-                        <m:t xml:space="preserve">TP3</m:t>
-                      </m:r>
-                    </m:sub>
-                  </m:sSub>
+                  <m:r>
+                    <w:rPr>
+                      <w:b w:val="1"/>
+                    </w:rPr>
+                    <m:t xml:space="preserve">COUNT_DONEISSUES_MERGEDPR</m:t>
+                  </m:r>
                 </m:num>
                 <m:den>
-                  <m:sSub>
-                    <m:sSubPr>
-                      <m:ctrlPr>
-                        <w:rPr>
-                          <w:b w:val="1"/>
-                          <w:sz w:val="32"/>
-                          <w:szCs w:val="32"/>
-                        </w:rPr>
-                      </m:ctrlPr>
-                    </m:sSubPr>
-                    <m:e>
-                      <m:r>
-                        <w:rPr>
-                          <w:b w:val="1"/>
-                          <w:sz w:val="32"/>
-                          <w:szCs w:val="32"/>
-                        </w:rPr>
-                        <m:t xml:space="preserve">B</m:t>
-                      </m:r>
-                    </m:e>
-                    <m:sub>
-                      <m:r>
-                        <w:rPr>
-                          <w:b w:val="1"/>
-                          <w:sz w:val="32"/>
-                          <w:szCs w:val="32"/>
-                        </w:rPr>
-                        <m:t xml:space="preserve">TP3</m:t>
-                      </m:r>
-                    </m:sub>
-                  </m:sSub>
+                  <m:r>
+                    <w:rPr>
+                      <w:b w:val="1"/>
+                    </w:rPr>
+                    <m:t xml:space="preserve">NUMBER_GH_MERGEDPR</m:t>
+                  </m:r>
                 </m:den>
               </m:f>
               <m:r>
                 <w:rPr>
                   <w:b w:val="1"/>
-                  <w:sz w:val="32"/>
-                  <w:szCs w:val="32"/>
                 </w:rPr>
                 <m:t>×</m:t>
               </m:r>
@@ -7297,7 +6867,7 @@
     <w:p>
       <w:pPr>
         <w:spacing w:after="200" w:before="200" w:line="240" w:lineRule="auto"/>
-        <w:ind w:left="0" w:firstLine="720"/>
+        <w:ind w:firstLine="720"/>
         <w:rPr>
           <w:b w:val="1"/>
         </w:rPr>
@@ -7356,12 +6926,12 @@
           <wp:inline distB="114300" distT="114300" distL="114300" distR="114300">
             <wp:extent cx="5334000" cy="1009650"/>
             <wp:effectExtent b="0" l="0" r="0" t="0"/>
-            <wp:docPr id="47" name="image2.png"/>
+            <wp:docPr id="47" name="image5.png"/>
             <a:graphic>
               <a:graphicData uri="http://schemas.openxmlformats.org/drawingml/2006/picture">
                 <pic:pic>
                   <pic:nvPicPr>
-                    <pic:cNvPr id="0" name="image2.png"/>
+                    <pic:cNvPr id="0" name="image5.png"/>
                     <pic:cNvPicPr preferRelativeResize="0"/>
                   </pic:nvPicPr>
                   <pic:blipFill>
@@ -7421,17 +6991,7 @@
           <w:b w:val="1"/>
           <w:rtl w:val="0"/>
         </w:rPr>
-        <w:t xml:space="preserve">C</w:t>
-      </w:r>
-      <w:r>
-        <w:rPr>
-          <w:b w:val="1"/>
-          <w:sz w:val="30"/>
-          <w:szCs w:val="30"/>
-          <w:vertAlign w:val="subscript"/>
-          <w:rtl w:val="0"/>
-        </w:rPr>
-        <w:t xml:space="preserve">TP3</w:t>
+        <w:t xml:space="preserve">CORRELATION_DONEISSUES_MERGEDPR </w:t>
       </w:r>
       <w:r>
         <w:rPr>
@@ -7550,7 +7110,7 @@
           <w:b w:val="1"/>
           <w:rtl w:val="0"/>
         </w:rPr>
-        <w:t xml:space="preserve">C</w:t>
+        <w:t xml:space="preserve">CORRELATION_DONEISSUES_MERGEDPR </w:t>
       </w:r>
       <w:r>
         <w:rPr>
@@ -7560,7 +7120,7 @@
           <w:vertAlign w:val="subscript"/>
           <w:rtl w:val="0"/>
         </w:rPr>
-        <w:t xml:space="preserve">TP3 </w:t>
+        <w:t xml:space="preserve"> </w:t>
       </w:r>
       <w:r>
         <w:rPr>
@@ -7666,7 +7226,14 @@
           <w:b w:val="1"/>
           <w:rtl w:val="0"/>
         </w:rPr>
-        <w:t xml:space="preserve">Timegraph (team)</w:t>
+        <w:t xml:space="preserve">Timegraph</w:t>
+      </w:r>
+      <w:r>
+        <w:rPr>
+          <w:b w:val="1"/>
+          <w:rtl w:val="0"/>
+        </w:rPr>
+        <w:t xml:space="preserve"> (team)</w:t>
       </w:r>
       <w:r>
         <w:rPr>
@@ -7679,17 +7246,7 @@
           <w:b w:val="1"/>
           <w:rtl w:val="0"/>
         </w:rPr>
-        <w:t xml:space="preserve">C</w:t>
-      </w:r>
-      <w:r>
-        <w:rPr>
-          <w:b w:val="1"/>
-          <w:sz w:val="30"/>
-          <w:szCs w:val="30"/>
-          <w:vertAlign w:val="subscript"/>
-          <w:rtl w:val="0"/>
-        </w:rPr>
-        <w:t xml:space="preserve">TP3</w:t>
+        <w:t xml:space="preserve">CORRELATION_DONEISSUES_MERGEDPR </w:t>
       </w:r>
       <w:r>
         <w:rPr>
@@ -7781,17 +7338,7 @@
           <w:b w:val="1"/>
           <w:rtl w:val="0"/>
         </w:rPr>
-        <w:t xml:space="preserve">A</w:t>
-      </w:r>
-      <w:r>
-        <w:rPr>
-          <w:b w:val="1"/>
-          <w:sz w:val="30"/>
-          <w:szCs w:val="30"/>
-          <w:vertAlign w:val="subscript"/>
-          <w:rtl w:val="0"/>
-        </w:rPr>
-        <w:t xml:space="preserve">TP3</w:t>
+        <w:t xml:space="preserve">COUNT_DONEISSUES_MERGEDPR</w:t>
       </w:r>
       <w:r>
         <w:rPr>
@@ -7804,17 +7351,7 @@
           <w:b w:val="1"/>
           <w:rtl w:val="0"/>
         </w:rPr>
-        <w:t xml:space="preserve">B</w:t>
-      </w:r>
-      <w:r>
-        <w:rPr>
-          <w:b w:val="1"/>
-          <w:sz w:val="30"/>
-          <w:szCs w:val="30"/>
-          <w:vertAlign w:val="subscript"/>
-          <w:rtl w:val="0"/>
-        </w:rPr>
-        <w:t xml:space="preserve">TP3</w:t>
+        <w:t xml:space="preserve">NUMBER_GH_MERGEDPR</w:t>
       </w:r>
       <w:r>
         <w:rPr>
@@ -7829,7 +7366,7 @@
           <w:ilvl w:val="1"/>
           <w:numId w:val="22"/>
         </w:numPr>
-        <w:spacing w:line="240" w:lineRule="auto"/>
+        <w:spacing w:before="200" w:line="240" w:lineRule="auto"/>
         <w:ind w:left="1440" w:hanging="360"/>
         <w:rPr/>
       </w:pPr>
@@ -7844,17 +7381,7 @@
           <w:b w:val="1"/>
           <w:rtl w:val="0"/>
         </w:rPr>
-        <w:t xml:space="preserve">B</w:t>
-      </w:r>
-      <w:r>
-        <w:rPr>
-          <w:b w:val="1"/>
-          <w:sz w:val="30"/>
-          <w:szCs w:val="30"/>
-          <w:vertAlign w:val="subscript"/>
-          <w:rtl w:val="0"/>
-        </w:rPr>
-        <w:t xml:space="preserve">TP3</w:t>
+        <w:t xml:space="preserve">NUMBER_GH_MERGEDPR</w:t>
       </w:r>
       <w:r>
         <w:rPr>
@@ -7883,17 +7410,7 @@
           <w:b w:val="1"/>
           <w:rtl w:val="0"/>
         </w:rPr>
-        <w:t xml:space="preserve">A</w:t>
-      </w:r>
-      <w:r>
-        <w:rPr>
-          <w:b w:val="1"/>
-          <w:sz w:val="30"/>
-          <w:szCs w:val="30"/>
-          <w:vertAlign w:val="subscript"/>
-          <w:rtl w:val="0"/>
-        </w:rPr>
-        <w:t xml:space="preserve">TP3</w:t>
+        <w:t xml:space="preserve">COUNT_DONEISSUES_MERGEDPR</w:t>
       </w:r>
       <w:r>
         <w:br w:type="page"/>
@@ -8205,7 +7722,7 @@
     <w:tbl>
       <w:tblPr>
         <w:tblStyle w:val="Table13"/>
-        <w:tblW w:w="3690.0" w:type="dxa"/>
+        <w:tblW w:w="4260.0" w:type="dxa"/>
         <w:jc w:val="center"/>
         <w:tblBorders>
           <w:top w:color="000000" w:space="0" w:sz="8" w:val="single"/>
@@ -8219,10 +7736,10 @@
         <w:tblLook w:val="0600"/>
       </w:tblPr>
       <w:tblGrid>
-        <w:gridCol w:w="3690"/>
+        <w:gridCol w:w="4260"/>
         <w:tblGridChange w:id="0">
           <w:tblGrid>
-            <w:gridCol w:w="3690"/>
+            <w:gridCol w:w="4260"/>
           </w:tblGrid>
         </w:tblGridChange>
       </w:tblGrid>
@@ -8255,42 +7772,25 @@
               </w:rPr>
             </w:pPr>
             <m:oMath>
-              <m:sSub>
-                <m:sSubPr>
-                  <m:ctrlPr>
-                    <w:rPr>
-                      <w:b w:val="1"/>
-                      <w:sz w:val="32"/>
-                      <w:szCs w:val="32"/>
-                    </w:rPr>
-                  </m:ctrlPr>
-                </m:sSubPr>
-                <m:e>
-                  <m:r>
-                    <w:rPr>
-                      <w:b w:val="1"/>
-                      <w:sz w:val="32"/>
-                      <w:szCs w:val="32"/>
-                    </w:rPr>
-                    <m:t xml:space="preserve">A</m:t>
-                  </m:r>
-                </m:e>
-                <m:sub>
-                  <m:r>
-                    <w:rPr>
-                      <w:b w:val="1"/>
-                      <w:sz w:val="32"/>
-                      <w:szCs w:val="32"/>
-                    </w:rPr>
-                    <m:t xml:space="preserve">TP4</m:t>
-                  </m:r>
-                </m:sub>
-              </m:sSub>
               <m:r>
                 <w:rPr>
+                  <w:rFonts w:ascii="Courier New" w:cs="Courier New" w:eastAsia="Courier New" w:hAnsi="Courier New"/>
                   <w:b w:val="1"/>
-                  <w:sz w:val="32"/>
-                  <w:szCs w:val="32"/>
+                  <w:color w:val="9cdcfe"/>
+                  <w:sz w:val="21"/>
+                  <w:szCs w:val="21"/>
+                  <w:vertAlign w:val="subscript"/>
+                </w:rPr>
+                <m:t xml:space="preserve">COUNT_INPROGRESSISSUES_MEMBER</m:t>
+              </m:r>
+              <m:r>
+                <w:rPr>
+                  <w:rFonts w:ascii="Courier New" w:cs="Courier New" w:eastAsia="Courier New" w:hAnsi="Courier New"/>
+                  <w:b w:val="1"/>
+                  <w:color w:val="9cdcfe"/>
+                  <w:sz w:val="21"/>
+                  <w:szCs w:val="21"/>
+                  <w:vertAlign w:val="subscript"/>
                 </w:rPr>
                 <m:t>≤</m:t>
               </m:r>
@@ -8311,7 +7811,7 @@
           </w:p>
           <w:p>
             <w:pPr>
-              <w:spacing w:line="240" w:lineRule="auto"/>
+              <w:spacing w:after="200" w:before="200" w:line="240" w:lineRule="auto"/>
               <w:ind w:firstLine="0"/>
               <w:jc w:val="center"/>
               <w:rPr>
@@ -8466,12 +7966,12 @@
           <wp:inline distB="114300" distT="114300" distL="114300" distR="114300">
             <wp:extent cx="5731200" cy="1193800"/>
             <wp:effectExtent b="0" l="0" r="0" t="0"/>
-            <wp:docPr id="50" name="image3.png"/>
+            <wp:docPr id="50" name="image2.png"/>
             <a:graphic>
               <a:graphicData uri="http://schemas.openxmlformats.org/drawingml/2006/picture">
                 <pic:pic>
                   <pic:nvPicPr>
-                    <pic:cNvPr id="0" name="image3.png"/>
+                    <pic:cNvPr id="0" name="image2.png"/>
                     <pic:cNvPicPr preferRelativeResize="0"/>
                   </pic:nvPicPr>
                   <pic:blipFill>
@@ -8516,7 +8016,14 @@
           <w:b w:val="1"/>
           <w:rtl w:val="0"/>
         </w:rPr>
-        <w:t xml:space="preserve">Timegraph (member)</w:t>
+        <w:t xml:space="preserve">Timegraph</w:t>
+      </w:r>
+      <w:r>
+        <w:rPr>
+          <w:b w:val="1"/>
+          <w:rtl w:val="0"/>
+        </w:rPr>
+        <w:t xml:space="preserve"> (member)</w:t>
       </w:r>
       <w:r>
         <w:rPr>
@@ -8542,17 +8049,7 @@
           <w:b w:val="1"/>
           <w:rtl w:val="0"/>
         </w:rPr>
-        <w:t xml:space="preserve">A</w:t>
-      </w:r>
-      <w:r>
-        <w:rPr>
-          <w:b w:val="1"/>
-          <w:sz w:val="30"/>
-          <w:szCs w:val="30"/>
-          <w:vertAlign w:val="subscript"/>
-          <w:rtl w:val="0"/>
-        </w:rPr>
-        <w:t xml:space="preserve">TP4</w:t>
+        <w:t xml:space="preserve">COUNT_INPROGRESSISSUES_MEMBER</w:t>
       </w:r>
       <w:r>
         <w:rPr>
@@ -8841,17 +8338,7 @@
           <w:b w:val="1"/>
           <w:rtl w:val="0"/>
         </w:rPr>
-        <w:t xml:space="preserve">A</w:t>
-      </w:r>
-      <w:r>
-        <w:rPr>
-          <w:b w:val="1"/>
-          <w:sz w:val="30"/>
-          <w:szCs w:val="30"/>
-          <w:vertAlign w:val="subscript"/>
-          <w:rtl w:val="0"/>
-        </w:rPr>
-        <w:t xml:space="preserve">TP5</w:t>
+        <w:t xml:space="preserve">COUNT_DONEISSUES_MEMBER</w:t>
       </w:r>
       <w:r>
         <w:rPr>
@@ -8937,42 +8424,25 @@
               </w:rPr>
             </w:pPr>
             <m:oMath>
-              <m:sSub>
-                <m:sSubPr>
-                  <m:ctrlPr>
-                    <w:rPr>
-                      <w:b w:val="1"/>
-                      <w:sz w:val="32"/>
-                      <w:szCs w:val="32"/>
-                    </w:rPr>
-                  </m:ctrlPr>
-                </m:sSubPr>
-                <m:e>
-                  <m:r>
-                    <w:rPr>
-                      <w:b w:val="1"/>
-                      <w:sz w:val="32"/>
-                      <w:szCs w:val="32"/>
-                    </w:rPr>
-                    <m:t xml:space="preserve">A</m:t>
-                  </m:r>
-                </m:e>
-                <m:sub>
-                  <m:r>
-                    <w:rPr>
-                      <w:b w:val="1"/>
-                      <w:sz w:val="32"/>
-                      <w:szCs w:val="32"/>
-                    </w:rPr>
-                    <m:t xml:space="preserve">TP5</m:t>
-                  </m:r>
-                </m:sub>
-              </m:sSub>
               <m:r>
                 <w:rPr>
+                  <w:rFonts w:ascii="Courier New" w:cs="Courier New" w:eastAsia="Courier New" w:hAnsi="Courier New"/>
                   <w:b w:val="1"/>
-                  <w:sz w:val="32"/>
-                  <w:szCs w:val="32"/>
+                  <w:color w:val="9cdcfe"/>
+                  <w:sz w:val="21"/>
+                  <w:szCs w:val="21"/>
+                  <w:vertAlign w:val="subscript"/>
+                </w:rPr>
+                <m:t xml:space="preserve">COUNT_DONEISSUES_MEMBER</m:t>
+              </m:r>
+              <m:r>
+                <w:rPr>
+                  <w:rFonts w:ascii="Courier New" w:cs="Courier New" w:eastAsia="Courier New" w:hAnsi="Courier New"/>
+                  <w:b w:val="1"/>
+                  <w:color w:val="9cdcfe"/>
+                  <w:sz w:val="21"/>
+                  <w:szCs w:val="21"/>
+                  <w:vertAlign w:val="subscript"/>
                 </w:rPr>
                 <m:t>≥</m:t>
               </m:r>
@@ -8993,7 +8463,7 @@
           </w:p>
           <w:p>
             <w:pPr>
-              <w:spacing w:line="240" w:lineRule="auto"/>
+              <w:spacing w:after="200" w:before="200" w:line="240" w:lineRule="auto"/>
               <w:ind w:firstLine="0"/>
               <w:jc w:val="center"/>
               <w:rPr>
@@ -9084,12 +8554,12 @@
           <wp:inline distB="114300" distT="114300" distL="114300" distR="114300">
             <wp:extent cx="5731200" cy="1193800"/>
             <wp:effectExtent b="0" l="0" r="0" t="0"/>
-            <wp:docPr id="49" name="image3.png"/>
+            <wp:docPr id="49" name="image2.png"/>
             <a:graphic>
               <a:graphicData uri="http://schemas.openxmlformats.org/drawingml/2006/picture">
                 <pic:pic>
                   <pic:nvPicPr>
-                    <pic:cNvPr id="0" name="image3.png"/>
+                    <pic:cNvPr id="0" name="image2.png"/>
                     <pic:cNvPicPr preferRelativeResize="0"/>
                   </pic:nvPicPr>
                   <pic:blipFill>
@@ -9134,7 +8604,14 @@
           <w:b w:val="1"/>
           <w:rtl w:val="0"/>
         </w:rPr>
-        <w:t xml:space="preserve">Timegraph (member)</w:t>
+        <w:t xml:space="preserve">Timegraph</w:t>
+      </w:r>
+      <w:r>
+        <w:rPr>
+          <w:b w:val="1"/>
+          <w:rtl w:val="0"/>
+        </w:rPr>
+        <w:t xml:space="preserve"> (member)</w:t>
       </w:r>
       <w:r>
         <w:rPr>
@@ -9160,17 +8637,7 @@
           <w:b w:val="1"/>
           <w:rtl w:val="0"/>
         </w:rPr>
-        <w:t xml:space="preserve">A</w:t>
-      </w:r>
-      <w:r>
-        <w:rPr>
-          <w:b w:val="1"/>
-          <w:sz w:val="30"/>
-          <w:szCs w:val="30"/>
-          <w:vertAlign w:val="subscript"/>
-          <w:rtl w:val="0"/>
-        </w:rPr>
-        <w:t xml:space="preserve">TP5</w:t>
+        <w:t xml:space="preserve">COUNT_DONEISSUES_MEMBER</w:t>
       </w:r>
       <w:r>
         <w:rPr>
@@ -9376,7 +8843,13 @@
         <w:rPr>
           <w:rtl w:val="0"/>
         </w:rPr>
-        <w:t xml:space="preserve">the pull request with an </w:t>
+        <w:t xml:space="preserve">the pull request </w:t>
+      </w:r>
+      <w:r>
+        <w:rPr>
+          <w:rtl w:val="0"/>
+        </w:rPr>
+        <w:t xml:space="preserve">with an </w:t>
       </w:r>
       <w:r>
         <w:rPr>
@@ -9575,7 +9048,31 @@
         <w:rPr>
           <w:rtl w:val="0"/>
         </w:rPr>
-        <w:t xml:space="preserve">Some pull request was merged during the last week.</w:t>
+        <w:t xml:space="preserve">Some pull </w:t>
+      </w:r>
+      <w:r>
+        <w:rPr>
+          <w:rtl w:val="0"/>
+        </w:rPr>
+        <w:t xml:space="preserve">request</w:t>
+      </w:r>
+      <w:r>
+        <w:rPr>
+          <w:rtl w:val="0"/>
+        </w:rPr>
+        <w:t xml:space="preserve"> </w:t>
+      </w:r>
+      <w:r>
+        <w:rPr>
+          <w:rtl w:val="0"/>
+        </w:rPr>
+        <w:t xml:space="preserve">was</w:t>
+      </w:r>
+      <w:r>
+        <w:rPr>
+          <w:rtl w:val="0"/>
+        </w:rPr>
+        <w:t xml:space="preserve"> merged during the last week.</w:t>
       </w:r>
     </w:p>
     <w:p>
@@ -9609,17 +9106,7 @@
           <w:b w:val="1"/>
           <w:rtl w:val="0"/>
         </w:rPr>
-        <w:t xml:space="preserve">A</w:t>
-      </w:r>
-      <w:r>
-        <w:rPr>
-          <w:b w:val="1"/>
-          <w:sz w:val="30"/>
-          <w:szCs w:val="30"/>
-          <w:vertAlign w:val="subscript"/>
-          <w:rtl w:val="0"/>
-        </w:rPr>
-        <w:t xml:space="preserve">TP6</w:t>
+        <w:t xml:space="preserve">COUNT_MERGED_PR_WITH_POSITIVE_REVIEWS_TEAM</w:t>
       </w:r>
       <w:r>
         <w:rPr>
@@ -9643,17 +9130,7 @@
           <w:b w:val="1"/>
           <w:rtl w:val="0"/>
         </w:rPr>
-        <w:t xml:space="preserve">B</w:t>
-      </w:r>
-      <w:r>
-        <w:rPr>
-          <w:b w:val="1"/>
-          <w:sz w:val="30"/>
-          <w:szCs w:val="30"/>
-          <w:vertAlign w:val="subscript"/>
-          <w:rtl w:val="0"/>
-        </w:rPr>
-        <w:t xml:space="preserve">TP6</w:t>
+        <w:t xml:space="preserve">COUNT_PR_MERGED_TEAM</w:t>
       </w:r>
       <w:r>
         <w:rPr>
@@ -9681,7 +9158,7 @@
     <w:tbl>
       <w:tblPr>
         <w:tblStyle w:val="Table17"/>
-        <w:tblW w:w="3690.0" w:type="dxa"/>
+        <w:tblW w:w="5880.0" w:type="dxa"/>
         <w:jc w:val="center"/>
         <w:tblBorders>
           <w:top w:color="000000" w:space="0" w:sz="8" w:val="single"/>
@@ -9695,10 +9172,10 @@
         <w:tblLook w:val="0600"/>
       </w:tblPr>
       <w:tblGrid>
-        <w:gridCol w:w="3690"/>
+        <w:gridCol w:w="5880"/>
         <w:tblGridChange w:id="0">
           <w:tblGrid>
-            <w:gridCol w:w="3690"/>
+            <w:gridCol w:w="5880"/>
           </w:tblGrid>
         </w:tblGridChange>
       </w:tblGrid>
@@ -9731,78 +9208,33 @@
             </w:pPr>
             <m:oMath>
               <m:f>
+                <m:fPr>
+                  <m:ctrlPr>
+                    <w:rPr>
+                      <w:b w:val="1"/>
+                    </w:rPr>
+                  </m:ctrlPr>
+                </m:fPr>
                 <m:num>
-                  <m:sSub>
-                    <m:sSubPr>
-                      <m:ctrlPr>
-                        <w:rPr>
-                          <w:b w:val="1"/>
-                          <w:sz w:val="32"/>
-                          <w:szCs w:val="32"/>
-                        </w:rPr>
-                      </m:ctrlPr>
-                    </m:sSubPr>
-                    <m:e>
-                      <m:r>
-                        <w:rPr>
-                          <w:b w:val="1"/>
-                          <w:sz w:val="32"/>
-                          <w:szCs w:val="32"/>
-                        </w:rPr>
-                        <m:t xml:space="preserve">A</m:t>
-                      </m:r>
-                    </m:e>
-                    <m:sub>
-                      <m:r>
-                        <w:rPr>
-                          <w:b w:val="1"/>
-                          <w:sz w:val="32"/>
-                          <w:szCs w:val="32"/>
-                        </w:rPr>
-                        <m:t xml:space="preserve">TP6</m:t>
-                      </m:r>
-                    </m:sub>
-                  </m:sSub>
+                  <m:r>
+                    <w:rPr>
+                      <w:b w:val="1"/>
+                    </w:rPr>
+                    <m:t xml:space="preserve">COUNT_MERGED_PR_WITH_POSITIVE_REVIEWS_TEAM</m:t>
+                  </m:r>
                 </m:num>
                 <m:den>
-                  <m:sSub>
-                    <m:sSubPr>
-                      <m:ctrlPr>
-                        <w:rPr>
-                          <w:b w:val="1"/>
-                          <w:sz w:val="32"/>
-                          <w:szCs w:val="32"/>
-                        </w:rPr>
-                      </m:ctrlPr>
-                    </m:sSubPr>
-                    <m:e>
-                      <m:r>
-                        <w:rPr>
-                          <w:b w:val="1"/>
-                          <w:sz w:val="32"/>
-                          <w:szCs w:val="32"/>
-                        </w:rPr>
-                        <m:t xml:space="preserve">B</m:t>
-                      </m:r>
-                    </m:e>
-                    <m:sub>
-                      <m:r>
-                        <w:rPr>
-                          <w:b w:val="1"/>
-                          <w:sz w:val="32"/>
-                          <w:szCs w:val="32"/>
-                        </w:rPr>
-                        <m:t xml:space="preserve">TP6</m:t>
-                      </m:r>
-                    </m:sub>
-                  </m:sSub>
+                  <m:r>
+                    <w:rPr>
+                      <w:b w:val="1"/>
+                    </w:rPr>
+                    <m:t xml:space="preserve">COUNT_PR_MERGED_TEAM</m:t>
+                  </m:r>
                 </m:den>
               </m:f>
               <m:r>
                 <w:rPr>
                   <w:b w:val="1"/>
-                  <w:sz w:val="32"/>
-                  <w:szCs w:val="32"/>
                 </w:rPr>
                 <m:t>×</m:t>
               </m:r>
@@ -9839,6 +9271,7 @@
           </w:p>
           <w:p>
             <w:pPr>
+              <w:spacing w:before="200" w:lineRule="auto"/>
               <w:ind w:firstLine="0"/>
               <w:jc w:val="center"/>
               <w:rPr>
@@ -9915,37 +9348,30 @@
         <w:ind w:left="1440" w:firstLine="0"/>
         <w:rPr>
           <w:b w:val="1"/>
-        </w:rPr>
-      </w:pPr>
-      <w:r>
-        <w:rPr>
-          <w:b w:val="1"/>
-          <w:rtl w:val="0"/>
-        </w:rPr>
-        <w:t xml:space="preserve">C</w:t>
-      </w:r>
-      <w:r>
-        <w:rPr>
-          <w:b w:val="1"/>
           <w:sz w:val="30"/>
           <w:szCs w:val="30"/>
           <w:vertAlign w:val="subscript"/>
-          <w:rtl w:val="0"/>
-        </w:rPr>
-        <w:t xml:space="preserve">TP6: </w:t>
-      </w:r>
-      <w:r>
-        <w:rPr>
-          <w:rtl w:val="0"/>
-        </w:rPr>
-        <w:t xml:space="preserve"> Ratio between </w:t>
-      </w:r>
-      <w:r>
-        <w:rPr>
-          <w:b w:val="1"/>
-          <w:rtl w:val="0"/>
-        </w:rPr>
-        <w:t xml:space="preserve">A</w:t>
+        </w:rPr>
+      </w:pPr>
+      <w:r>
+        <w:rPr>
+          <w:b w:val="1"/>
+          <w:rtl w:val="0"/>
+        </w:rPr>
+        <w:t xml:space="preserve">CORRELATION_APPROVEDMERGEDPULLREQUEST_TOTALMERGEDPULLREQUEST_TEAM: </w:t>
+      </w:r>
+      <w:r>
+        <w:rPr>
+          <w:rtl w:val="0"/>
+        </w:rPr>
+        <w:t xml:space="preserve">Ratio between </w:t>
+      </w:r>
+      <w:r>
+        <w:rPr>
+          <w:b w:val="1"/>
+          <w:rtl w:val="0"/>
+        </w:rPr>
+        <w:t xml:space="preserve">COUNT_MERGED_PR_WITH_POSITIVE_REVIEWS_TEAM</w:t>
       </w:r>
       <w:r>
         <w:rPr>
@@ -9955,7 +9381,7 @@
           <w:vertAlign w:val="subscript"/>
           <w:rtl w:val="0"/>
         </w:rPr>
-        <w:t xml:space="preserve">TP6 </w:t>
+        <w:t xml:space="preserve"> </w:t>
       </w:r>
       <w:r>
         <w:rPr>
@@ -9984,7 +9410,7 @@
           <w:b w:val="1"/>
           <w:rtl w:val="0"/>
         </w:rPr>
-        <w:t xml:space="preserve">B</w:t>
+        <w:t xml:space="preserve">COUNT_PR_MERGED_TEAM</w:t>
       </w:r>
       <w:r>
         <w:rPr>
@@ -9994,8 +9420,17 @@
           <w:vertAlign w:val="subscript"/>
           <w:rtl w:val="0"/>
         </w:rPr>
-        <w:t xml:space="preserve">TP6 </w:t>
-      </w:r>
+        <w:t xml:space="preserve"> </w:t>
+      </w:r>
+    </w:p>
+    <w:p>
+      <w:pPr>
+        <w:spacing w:after="200" w:line="240" w:lineRule="auto"/>
+        <w:ind w:firstLine="0"/>
+        <w:rPr>
+          <w:b w:val="1"/>
+        </w:rPr>
+      </w:pPr>
       <w:r>
         <w:rPr>
           <w:rtl w:val="0"/>
@@ -10005,9 +9440,8 @@
     <w:tbl>
       <w:tblPr>
         <w:tblStyle w:val="Table18"/>
-        <w:tblW w:w="2550.0" w:type="dxa"/>
-        <w:jc w:val="left"/>
-        <w:tblInd w:w="1440.0" w:type="dxa"/>
+        <w:tblW w:w="8400.0" w:type="dxa"/>
+        <w:jc w:val="center"/>
         <w:tblBorders>
           <w:top w:color="000000" w:space="0" w:sz="8" w:val="single"/>
           <w:left w:color="000000" w:space="0" w:sz="8" w:val="single"/>
@@ -10020,17 +9454,17 @@
         <w:tblLook w:val="0600"/>
       </w:tblPr>
       <w:tblGrid>
-        <w:gridCol w:w="2550"/>
+        <w:gridCol w:w="8400"/>
         <w:tblGridChange w:id="0">
           <w:tblGrid>
-            <w:gridCol w:w="2550"/>
+            <w:gridCol w:w="8400"/>
           </w:tblGrid>
         </w:tblGridChange>
       </w:tblGrid>
       <w:tr>
         <w:trPr>
           <w:cantSplit w:val="0"/>
-          <w:trHeight w:val="844.9950929411159" w:hRule="atLeast"/>
+          <w:trHeight w:val="1128.9892335661161" w:hRule="atLeast"/>
           <w:tblHeader w:val="0"/>
         </w:trPr>
         <w:tc>
@@ -10042,23 +9476,21 @@
               <w:bottom w:w="100.0" w:type="dxa"/>
               <w:right w:w="100.0" w:type="dxa"/>
             </w:tcMar>
-            <w:vAlign w:val="top"/>
+            <w:vAlign w:val="center"/>
           </w:tcPr>
           <w:p>
             <w:pPr>
-              <w:spacing w:after="200" w:line="240" w:lineRule="auto"/>
+              <w:spacing w:after="200" w:before="200" w:line="240" w:lineRule="auto"/>
               <w:ind w:firstLine="0"/>
               <w:jc w:val="center"/>
-              <w:rPr>
-                <w:b w:val="1"/>
-              </w:rPr>
+              <w:rPr/>
             </w:pPr>
             <w:r>
               <w:rPr>
                 <w:b w:val="1"/>
                 <w:rtl w:val="0"/>
               </w:rPr>
-              <w:t xml:space="preserve">C</w:t>
+              <w:t xml:space="preserve">CORRELATION_APPROVEDMERGEDPULLREQUEST_TOTALMERGEDPULLREQUEST_TEAM</w:t>
             </w:r>
             <w:r>
               <w:rPr>
@@ -10068,88 +9500,59 @@
                 <w:vertAlign w:val="subscript"/>
                 <w:rtl w:val="0"/>
               </w:rPr>
-              <w:t xml:space="preserve">TP6 </w:t>
+              <w:t xml:space="preserve"> </w:t>
             </w:r>
             <w:r>
               <w:rPr>
                 <w:rtl w:val="0"/>
               </w:rPr>
-              <w:t xml:space="preserve">=  </w:t>
+              <w:t xml:space="preserve">=</w:t>
+            </w:r>
+          </w:p>
+          <w:p>
+            <w:pPr>
+              <w:spacing w:after="200" w:before="200" w:line="240" w:lineRule="auto"/>
+              <w:ind w:firstLine="0"/>
+              <w:jc w:val="center"/>
+              <w:rPr>
+                <w:b w:val="1"/>
+              </w:rPr>
+            </w:pPr>
+            <w:r>
+              <w:rPr>
+                <w:rtl w:val="0"/>
+              </w:rPr>
+              <w:t xml:space="preserve">  </w:t>
             </w:r>
             <m:oMath>
               <m:f>
+                <m:fPr>
+                  <m:ctrlPr>
+                    <w:rPr>
+                      <w:b w:val="1"/>
+                    </w:rPr>
+                  </m:ctrlPr>
+                </m:fPr>
                 <m:num>
-                  <m:sSub>
-                    <m:sSubPr>
-                      <m:ctrlPr>
-                        <w:rPr>
-                          <w:b w:val="1"/>
-                          <w:sz w:val="32"/>
-                          <w:szCs w:val="32"/>
-                        </w:rPr>
-                      </m:ctrlPr>
-                    </m:sSubPr>
-                    <m:e>
-                      <m:r>
-                        <w:rPr>
-                          <w:b w:val="1"/>
-                          <w:sz w:val="32"/>
-                          <w:szCs w:val="32"/>
-                        </w:rPr>
-                        <m:t xml:space="preserve">A</m:t>
-                      </m:r>
-                    </m:e>
-                    <m:sub>
-                      <m:r>
-                        <w:rPr>
-                          <w:b w:val="1"/>
-                          <w:sz w:val="32"/>
-                          <w:szCs w:val="32"/>
-                        </w:rPr>
-                        <m:t xml:space="preserve">TP6</m:t>
-                      </m:r>
-                    </m:sub>
-                  </m:sSub>
+                  <m:r>
+                    <w:rPr>
+                      <w:b w:val="1"/>
+                    </w:rPr>
+                    <m:t xml:space="preserve">COUNT_MERGED_PR_WITH_POSITIVE_REVIEWS_TEAM</m:t>
+                  </m:r>
                 </m:num>
                 <m:den>
-                  <m:sSub>
-                    <m:sSubPr>
-                      <m:ctrlPr>
-                        <w:rPr>
-                          <w:b w:val="1"/>
-                          <w:sz w:val="32"/>
-                          <w:szCs w:val="32"/>
-                        </w:rPr>
-                      </m:ctrlPr>
-                    </m:sSubPr>
-                    <m:e>
-                      <m:r>
-                        <w:rPr>
-                          <w:b w:val="1"/>
-                          <w:sz w:val="32"/>
-                          <w:szCs w:val="32"/>
-                        </w:rPr>
-                        <m:t xml:space="preserve">B</m:t>
-                      </m:r>
-                    </m:e>
-                    <m:sub>
-                      <m:r>
-                        <w:rPr>
-                          <w:b w:val="1"/>
-                          <w:sz w:val="32"/>
-                          <w:szCs w:val="32"/>
-                        </w:rPr>
-                        <m:t xml:space="preserve">TP6</m:t>
-                      </m:r>
-                    </m:sub>
-                  </m:sSub>
+                  <m:r>
+                    <w:rPr>
+                      <w:b w:val="1"/>
+                    </w:rPr>
+                    <m:t xml:space="preserve">COUNT_PR_MERGED_TEAM</m:t>
+                  </m:r>
                 </m:den>
               </m:f>
               <m:r>
                 <w:rPr>
                   <w:b w:val="1"/>
-                  <w:sz w:val="32"/>
-                  <w:szCs w:val="32"/>
                 </w:rPr>
                 <m:t>×</m:t>
               </m:r>
@@ -10173,12 +9576,15 @@
     </w:tbl>
     <w:p>
       <w:pPr>
-        <w:spacing w:after="200" w:before="200" w:line="240" w:lineRule="auto"/>
-        <w:ind w:left="0" w:firstLine="0"/>
-        <w:rPr>
-          <w:b w:val="1"/>
-        </w:rPr>
-      </w:pPr>
+        <w:spacing w:after="200" w:before="200" w:line="288" w:lineRule="auto"/>
+        <w:ind w:firstLine="720"/>
+        <w:rPr>
+          <w:b w:val="1"/>
+        </w:rPr>
+      </w:pPr>
+      <w:r>
+        <w:br w:type="page"/>
+      </w:r>
       <w:r>
         <w:rPr>
           <w:rtl w:val="0"/>
@@ -10218,12 +9624,12 @@
           <wp:inline distB="114300" distT="114300" distL="114300" distR="114300">
             <wp:extent cx="5334000" cy="1016000"/>
             <wp:effectExtent b="0" l="0" r="0" t="0"/>
-            <wp:docPr id="54" name="image2.png"/>
+            <wp:docPr id="54" name="image5.png"/>
             <a:graphic>
               <a:graphicData uri="http://schemas.openxmlformats.org/drawingml/2006/picture">
                 <pic:pic>
                   <pic:nvPicPr>
-                    <pic:cNvPr id="0" name="image2.png"/>
+                    <pic:cNvPr id="0" name="image5.png"/>
                     <pic:cNvPicPr preferRelativeResize="0"/>
                   </pic:nvPicPr>
                   <pic:blipFill>
@@ -10281,17 +9687,7 @@
           <w:b w:val="1"/>
           <w:rtl w:val="0"/>
         </w:rPr>
-        <w:t xml:space="preserve">C</w:t>
-      </w:r>
-      <w:r>
-        <w:rPr>
-          <w:b w:val="1"/>
-          <w:sz w:val="30"/>
-          <w:szCs w:val="30"/>
-          <w:vertAlign w:val="subscript"/>
-          <w:rtl w:val="0"/>
-        </w:rPr>
-        <w:t xml:space="preserve">TP6</w:t>
+        <w:t xml:space="preserve">CORRELATION_APPROVEDMERGEDPULLREQUEST_TOTALMERGEDPULLREQUEST_TEAM</w:t>
       </w:r>
       <w:r>
         <w:rPr>
@@ -10403,7 +9799,7 @@
           <w:b w:val="1"/>
           <w:rtl w:val="0"/>
         </w:rPr>
-        <w:t xml:space="preserve">C</w:t>
+        <w:t xml:space="preserve">CORRELATION_APPROVEDMERGEDPULLREQUEST_TOTALMERGEDPULLREQUEST_TEAM</w:t>
       </w:r>
       <w:r>
         <w:rPr>
@@ -10413,7 +9809,7 @@
           <w:vertAlign w:val="subscript"/>
           <w:rtl w:val="0"/>
         </w:rPr>
-        <w:t xml:space="preserve">TP6 </w:t>
+        <w:t xml:space="preserve"> </w:t>
       </w:r>
       <w:r>
         <w:rPr>
@@ -10512,7 +9908,14 @@
           <w:b w:val="1"/>
           <w:rtl w:val="0"/>
         </w:rPr>
-        <w:t xml:space="preserve">Timegraph (team)</w:t>
+        <w:t xml:space="preserve">Timegraph</w:t>
+      </w:r>
+      <w:r>
+        <w:rPr>
+          <w:b w:val="1"/>
+          <w:rtl w:val="0"/>
+        </w:rPr>
+        <w:t xml:space="preserve"> (team)</w:t>
       </w:r>
       <w:r>
         <w:rPr>
@@ -10525,17 +9928,7 @@
           <w:b w:val="1"/>
           <w:rtl w:val="0"/>
         </w:rPr>
-        <w:t xml:space="preserve">C</w:t>
-      </w:r>
-      <w:r>
-        <w:rPr>
-          <w:b w:val="1"/>
-          <w:sz w:val="30"/>
-          <w:szCs w:val="30"/>
-          <w:vertAlign w:val="subscript"/>
-          <w:rtl w:val="0"/>
-        </w:rPr>
-        <w:t xml:space="preserve">TP6</w:t>
+        <w:t xml:space="preserve">CORRELATION_APPROVEDMERGEDPULLREQUEST_TOTALMERGEDPULLREQUEST_TEAM</w:t>
       </w:r>
       <w:r>
         <w:rPr>
@@ -10600,7 +9993,7 @@
           <w:ilvl w:val="0"/>
           <w:numId w:val="15"/>
         </w:numPr>
-        <w:spacing w:line="240" w:lineRule="auto"/>
+        <w:spacing w:before="200" w:line="240" w:lineRule="auto"/>
         <w:ind w:left="720" w:hanging="360"/>
         <w:rPr/>
       </w:pPr>
@@ -10622,17 +10015,7 @@
           <w:b w:val="1"/>
           <w:rtl w:val="0"/>
         </w:rPr>
-        <w:t xml:space="preserve">A</w:t>
-      </w:r>
-      <w:r>
-        <w:rPr>
-          <w:b w:val="1"/>
-          <w:sz w:val="30"/>
-          <w:szCs w:val="30"/>
-          <w:vertAlign w:val="subscript"/>
-          <w:rtl w:val="0"/>
-        </w:rPr>
-        <w:t xml:space="preserve">TP6</w:t>
+        <w:t xml:space="preserve">COUNT_MERGED_PR_WITH_POSITIVE_REVIEWS_TEAM</w:t>
       </w:r>
       <w:r>
         <w:rPr>
@@ -10645,17 +10028,7 @@
           <w:b w:val="1"/>
           <w:rtl w:val="0"/>
         </w:rPr>
-        <w:t xml:space="preserve">B</w:t>
-      </w:r>
-      <w:r>
-        <w:rPr>
-          <w:b w:val="1"/>
-          <w:sz w:val="30"/>
-          <w:szCs w:val="30"/>
-          <w:vertAlign w:val="subscript"/>
-          <w:rtl w:val="0"/>
-        </w:rPr>
-        <w:t xml:space="preserve">TP6</w:t>
+        <w:t xml:space="preserve">COUNT_PR_MERGED_TEAM</w:t>
       </w:r>
       <w:r>
         <w:rPr>
@@ -10670,7 +10043,7 @@
           <w:ilvl w:val="1"/>
           <w:numId w:val="22"/>
         </w:numPr>
-        <w:spacing w:line="240" w:lineRule="auto"/>
+        <w:spacing w:before="200" w:line="240" w:lineRule="auto"/>
         <w:ind w:left="1440" w:hanging="360"/>
         <w:rPr/>
       </w:pPr>
@@ -10685,17 +10058,7 @@
           <w:b w:val="1"/>
           <w:rtl w:val="0"/>
         </w:rPr>
-        <w:t xml:space="preserve">B</w:t>
-      </w:r>
-      <w:r>
-        <w:rPr>
-          <w:b w:val="1"/>
-          <w:sz w:val="30"/>
-          <w:szCs w:val="30"/>
-          <w:vertAlign w:val="subscript"/>
-          <w:rtl w:val="0"/>
-        </w:rPr>
-        <w:t xml:space="preserve">TP6</w:t>
+        <w:t xml:space="preserve">COUNT_PR_MERGED_TEAM</w:t>
       </w:r>
       <w:r>
         <w:rPr>
@@ -10724,17 +10087,7 @@
           <w:b w:val="1"/>
           <w:rtl w:val="0"/>
         </w:rPr>
-        <w:t xml:space="preserve">A</w:t>
-      </w:r>
-      <w:r>
-        <w:rPr>
-          <w:b w:val="1"/>
-          <w:sz w:val="30"/>
-          <w:szCs w:val="30"/>
-          <w:vertAlign w:val="subscript"/>
-          <w:rtl w:val="0"/>
-        </w:rPr>
-        <w:t xml:space="preserve">TP6</w:t>
+        <w:t xml:space="preserve">COUNT_MERGED_PR_WITH_POSITIVE_REVIEWS_TEAM</w:t>
       </w:r>
       <w:r>
         <w:rPr>
@@ -10884,7 +10237,13 @@
         <w:rPr>
           <w:rtl w:val="0"/>
         </w:rPr>
-        <w:t xml:space="preserve">the pull request with an </w:t>
+        <w:t xml:space="preserve">the pull request </w:t>
+      </w:r>
+      <w:r>
+        <w:rPr>
+          <w:rtl w:val="0"/>
+        </w:rPr>
+        <w:t xml:space="preserve">with an </w:t>
       </w:r>
       <w:r>
         <w:rPr>
@@ -11105,17 +10464,7 @@
           <w:b w:val="1"/>
           <w:rtl w:val="0"/>
         </w:rPr>
-        <w:t xml:space="preserve">A</w:t>
-      </w:r>
-      <w:r>
-        <w:rPr>
-          <w:b w:val="1"/>
-          <w:sz w:val="30"/>
-          <w:szCs w:val="30"/>
-          <w:vertAlign w:val="subscript"/>
-          <w:rtl w:val="0"/>
-        </w:rPr>
-        <w:t xml:space="preserve">TP7</w:t>
+        <w:t xml:space="preserve">COUNT_MERGED_PR_WITH_POSITIVE_REVIEWS_MEMBER</w:t>
       </w:r>
       <w:r>
         <w:rPr>
@@ -11139,17 +10488,7 @@
           <w:b w:val="1"/>
           <w:rtl w:val="0"/>
         </w:rPr>
-        <w:t xml:space="preserve">B</w:t>
-      </w:r>
-      <w:r>
-        <w:rPr>
-          <w:b w:val="1"/>
-          <w:sz w:val="30"/>
-          <w:szCs w:val="30"/>
-          <w:vertAlign w:val="subscript"/>
-          <w:rtl w:val="0"/>
-        </w:rPr>
-        <w:t xml:space="preserve">TP7</w:t>
+        <w:t xml:space="preserve">COUNT_PR_MERGED_MEMBER</w:t>
       </w:r>
       <w:r>
         <w:rPr>
@@ -11177,7 +10516,7 @@
     <w:tbl>
       <w:tblPr>
         <w:tblStyle w:val="Table20"/>
-        <w:tblW w:w="3690.0" w:type="dxa"/>
+        <w:tblW w:w="6075.0" w:type="dxa"/>
         <w:jc w:val="center"/>
         <w:tblBorders>
           <w:top w:color="000000" w:space="0" w:sz="8" w:val="single"/>
@@ -11191,10 +10530,10 @@
         <w:tblLook w:val="0600"/>
       </w:tblPr>
       <w:tblGrid>
-        <w:gridCol w:w="3690"/>
+        <w:gridCol w:w="6075"/>
         <w:tblGridChange w:id="0">
           <w:tblGrid>
-            <w:gridCol w:w="3690"/>
+            <w:gridCol w:w="6075"/>
           </w:tblGrid>
         </w:tblGridChange>
       </w:tblGrid>
@@ -11227,78 +10566,33 @@
             </w:pPr>
             <m:oMath>
               <m:f>
+                <m:fPr>
+                  <m:ctrlPr>
+                    <w:rPr>
+                      <w:b w:val="1"/>
+                    </w:rPr>
+                  </m:ctrlPr>
+                </m:fPr>
                 <m:num>
-                  <m:sSub>
-                    <m:sSubPr>
-                      <m:ctrlPr>
-                        <w:rPr>
-                          <w:b w:val="1"/>
-                          <w:sz w:val="32"/>
-                          <w:szCs w:val="32"/>
-                        </w:rPr>
-                      </m:ctrlPr>
-                    </m:sSubPr>
-                    <m:e>
-                      <m:r>
-                        <w:rPr>
-                          <w:b w:val="1"/>
-                          <w:sz w:val="32"/>
-                          <w:szCs w:val="32"/>
-                        </w:rPr>
-                        <m:t xml:space="preserve">A</m:t>
-                      </m:r>
-                    </m:e>
-                    <m:sub>
-                      <m:r>
-                        <w:rPr>
-                          <w:b w:val="1"/>
-                          <w:sz w:val="32"/>
-                          <w:szCs w:val="32"/>
-                        </w:rPr>
-                        <m:t xml:space="preserve">TP7</m:t>
-                      </m:r>
-                    </m:sub>
-                  </m:sSub>
+                  <m:r>
+                    <w:rPr>
+                      <w:b w:val="1"/>
+                    </w:rPr>
+                    <m:t xml:space="preserve">COUNT_MERGED_PR_WITH_POSITIVE_REVIEWS_MEMBER</m:t>
+                  </m:r>
                 </m:num>
                 <m:den>
-                  <m:sSub>
-                    <m:sSubPr>
-                      <m:ctrlPr>
-                        <w:rPr>
-                          <w:b w:val="1"/>
-                          <w:sz w:val="32"/>
-                          <w:szCs w:val="32"/>
-                        </w:rPr>
-                      </m:ctrlPr>
-                    </m:sSubPr>
-                    <m:e>
-                      <m:r>
-                        <w:rPr>
-                          <w:b w:val="1"/>
-                          <w:sz w:val="32"/>
-                          <w:szCs w:val="32"/>
-                        </w:rPr>
-                        <m:t xml:space="preserve">B</m:t>
-                      </m:r>
-                    </m:e>
-                    <m:sub>
-                      <m:r>
-                        <w:rPr>
-                          <w:b w:val="1"/>
-                          <w:sz w:val="32"/>
-                          <w:szCs w:val="32"/>
-                        </w:rPr>
-                        <m:t xml:space="preserve">TP7</m:t>
-                      </m:r>
-                    </m:sub>
-                  </m:sSub>
+                  <m:r>
+                    <w:rPr>
+                      <w:b w:val="1"/>
+                    </w:rPr>
+                    <m:t xml:space="preserve">COUNT_PR_MERGED_MEMBER</m:t>
+                  </m:r>
                 </m:den>
               </m:f>
               <m:r>
                 <w:rPr>
                   <w:b w:val="1"/>
-                  <w:sz w:val="32"/>
-                  <w:szCs w:val="32"/>
                 </w:rPr>
                 <m:t>×</m:t>
               </m:r>
@@ -11335,6 +10629,7 @@
           </w:p>
           <w:p>
             <w:pPr>
+              <w:spacing w:before="200" w:lineRule="auto"/>
               <w:ind w:firstLine="0"/>
               <w:jc w:val="center"/>
               <w:rPr>
@@ -11418,7 +10713,20 @@
           <w:b w:val="1"/>
           <w:rtl w:val="0"/>
         </w:rPr>
-        <w:t xml:space="preserve">C</w:t>
+        <w:t xml:space="preserve">CORRELATION_APPROVEDMERGEDPULLREQUEST_TOTALMERGEDPULLREQUEST_MEMBER: </w:t>
+      </w:r>
+      <w:r>
+        <w:rPr>
+          <w:rtl w:val="0"/>
+        </w:rPr>
+        <w:t xml:space="preserve">Ratio between </w:t>
+      </w:r>
+      <w:r>
+        <w:rPr>
+          <w:b w:val="1"/>
+          <w:rtl w:val="0"/>
+        </w:rPr>
+        <w:t xml:space="preserve">COUNT_MERGED_PR_WITH_POSITIVE_REVIEWS_MEMBER</w:t>
       </w:r>
       <w:r>
         <w:rPr>
@@ -11428,20 +10736,13 @@
           <w:vertAlign w:val="subscript"/>
           <w:rtl w:val="0"/>
         </w:rPr>
-        <w:t xml:space="preserve">TP7: </w:t>
-      </w:r>
-      <w:r>
-        <w:rPr>
-          <w:rtl w:val="0"/>
-        </w:rPr>
-        <w:t xml:space="preserve"> Ratio between </w:t>
-      </w:r>
-      <w:r>
-        <w:rPr>
-          <w:b w:val="1"/>
-          <w:rtl w:val="0"/>
-        </w:rPr>
-        <w:t xml:space="preserve">A</w:t>
+        <w:t xml:space="preserve"> </w:t>
+      </w:r>
+      <w:r>
+        <w:rPr>
+          <w:rtl w:val="0"/>
+        </w:rPr>
+        <w:t xml:space="preserve">and</w:t>
       </w:r>
       <w:r>
         <w:rPr>
@@ -11451,13 +10752,20 @@
           <w:vertAlign w:val="subscript"/>
           <w:rtl w:val="0"/>
         </w:rPr>
-        <w:t xml:space="preserve">TP7 </w:t>
-      </w:r>
-      <w:r>
-        <w:rPr>
-          <w:rtl w:val="0"/>
-        </w:rPr>
-        <w:t xml:space="preserve">and</w:t>
+        <w:t xml:space="preserve"> </w:t>
+      </w:r>
+      <w:r>
+        <w:rPr>
+          <w:rtl w:val="0"/>
+        </w:rPr>
+        <w:t xml:space="preserve"> </w:t>
+      </w:r>
+      <w:r>
+        <w:rPr>
+          <w:b w:val="1"/>
+          <w:rtl w:val="0"/>
+        </w:rPr>
+        <w:t xml:space="preserve">COUNT_PR_MERGED_MEMBER</w:t>
       </w:r>
       <w:r>
         <w:rPr>
@@ -11473,214 +10781,143 @@
         <w:rPr>
           <w:rtl w:val="0"/>
         </w:rPr>
-        <w:t xml:space="preserve"> </w:t>
-      </w:r>
-      <w:r>
-        <w:rPr>
-          <w:b w:val="1"/>
-          <w:rtl w:val="0"/>
-        </w:rPr>
-        <w:t xml:space="preserve">B</w:t>
-      </w:r>
-      <w:r>
-        <w:rPr>
-          <w:b w:val="1"/>
-          <w:sz w:val="30"/>
-          <w:szCs w:val="30"/>
-          <w:vertAlign w:val="subscript"/>
-          <w:rtl w:val="0"/>
-        </w:rPr>
-        <w:t xml:space="preserve">TP7 </w:t>
-      </w:r>
-      <w:r>
-        <w:rPr>
-          <w:rtl w:val="0"/>
-        </w:rPr>
-      </w:r>
-    </w:p>
-    <w:tbl>
-      <w:tblPr>
-        <w:tblStyle w:val="Table21"/>
-        <w:tblW w:w="2550.0" w:type="dxa"/>
-        <w:jc w:val="left"/>
-        <w:tblInd w:w="1440.0" w:type="dxa"/>
-        <w:tblBorders>
-          <w:top w:color="000000" w:space="0" w:sz="8" w:val="single"/>
-          <w:left w:color="000000" w:space="0" w:sz="8" w:val="single"/>
-          <w:bottom w:color="000000" w:space="0" w:sz="8" w:val="single"/>
-          <w:right w:color="000000" w:space="0" w:sz="8" w:val="single"/>
-          <w:insideH w:color="000000" w:space="0" w:sz="8" w:val="single"/>
-          <w:insideV w:color="000000" w:space="0" w:sz="8" w:val="single"/>
-        </w:tblBorders>
-        <w:tblLayout w:type="fixed"/>
-        <w:tblLook w:val="0600"/>
-      </w:tblPr>
-      <w:tblGrid>
-        <w:gridCol w:w="2550"/>
-        <w:tblGridChange w:id="0">
+      </w:r>
+    </w:p>
+    <w:sdt>
+      <w:sdtPr>
+        <w:lock w:val="contentLocked"/>
+        <w:tag w:val="goog_rdk_0"/>
+      </w:sdtPr>
+      <w:sdtContent>
+        <w:tbl>
+          <w:tblPr>
+            <w:tblStyle w:val="Table21"/>
+            <w:tblW w:w="9090.0" w:type="dxa"/>
+            <w:jc w:val="center"/>
+            <w:tblBorders>
+              <w:top w:color="000000" w:space="0" w:sz="8" w:val="single"/>
+              <w:left w:color="000000" w:space="0" w:sz="8" w:val="single"/>
+              <w:bottom w:color="000000" w:space="0" w:sz="8" w:val="single"/>
+              <w:right w:color="000000" w:space="0" w:sz="8" w:val="single"/>
+              <w:insideH w:color="000000" w:space="0" w:sz="8" w:val="single"/>
+              <w:insideV w:color="000000" w:space="0" w:sz="8" w:val="single"/>
+            </w:tblBorders>
+            <w:tblLayout w:type="fixed"/>
+            <w:tblLook w:val="0600"/>
+          </w:tblPr>
           <w:tblGrid>
-            <w:gridCol w:w="2550"/>
+            <w:gridCol w:w="9090"/>
+            <w:tblGridChange w:id="0">
+              <w:tblGrid>
+                <w:gridCol w:w="9090"/>
+              </w:tblGrid>
+            </w:tblGridChange>
           </w:tblGrid>
-        </w:tblGridChange>
-      </w:tblGrid>
-      <w:tr>
-        <w:trPr>
-          <w:cantSplit w:val="0"/>
-          <w:trHeight w:val="844.9950929411159" w:hRule="atLeast"/>
-          <w:tblHeader w:val="0"/>
-        </w:trPr>
-        <w:tc>
-          <w:tcPr>
-            <w:shd w:fill="auto" w:val="clear"/>
-            <w:tcMar>
-              <w:top w:w="100.0" w:type="dxa"/>
-              <w:left w:w="100.0" w:type="dxa"/>
-              <w:bottom w:w="100.0" w:type="dxa"/>
-              <w:right w:w="100.0" w:type="dxa"/>
-            </w:tcMar>
-            <w:vAlign w:val="top"/>
-          </w:tcPr>
-          <w:p>
-            <w:pPr>
-              <w:spacing w:after="200" w:line="240" w:lineRule="auto"/>
-              <w:ind w:firstLine="0"/>
-              <w:jc w:val="center"/>
-              <w:rPr>
-                <w:b w:val="1"/>
-              </w:rPr>
-            </w:pPr>
-            <w:r>
-              <w:rPr>
-                <w:b w:val="1"/>
-                <w:rtl w:val="0"/>
-              </w:rPr>
-              <w:t xml:space="preserve">C</w:t>
-            </w:r>
-            <w:r>
-              <w:rPr>
-                <w:b w:val="1"/>
-                <w:sz w:val="30"/>
-                <w:szCs w:val="30"/>
-                <w:vertAlign w:val="subscript"/>
-                <w:rtl w:val="0"/>
-              </w:rPr>
-              <w:t xml:space="preserve">TP7 </w:t>
-            </w:r>
-            <w:r>
-              <w:rPr>
-                <w:rtl w:val="0"/>
-              </w:rPr>
-              <w:t xml:space="preserve">=  </w:t>
-            </w:r>
-            <m:oMath>
-              <m:f>
-                <m:num>
-                  <m:sSub>
-                    <m:sSubPr>
+          <w:tr>
+            <w:trPr>
+              <w:cantSplit w:val="0"/>
+              <w:trHeight w:val="1128.9892335661161" w:hRule="atLeast"/>
+              <w:tblHeader w:val="0"/>
+            </w:trPr>
+            <w:tc>
+              <w:tcPr>
+                <w:shd w:fill="auto" w:val="clear"/>
+                <w:tcMar>
+                  <w:top w:w="100.0" w:type="dxa"/>
+                  <w:left w:w="100.0" w:type="dxa"/>
+                  <w:bottom w:w="100.0" w:type="dxa"/>
+                  <w:right w:w="100.0" w:type="dxa"/>
+                </w:tcMar>
+                <w:vAlign w:val="center"/>
+              </w:tcPr>
+              <w:p>
+                <w:pPr>
+                  <w:spacing w:after="200" w:before="200" w:line="240" w:lineRule="auto"/>
+                  <w:ind w:firstLine="0"/>
+                  <w:jc w:val="center"/>
+                  <w:rPr/>
+                </w:pPr>
+                <w:r>
+                  <w:rPr>
+                    <w:b w:val="1"/>
+                    <w:rtl w:val="0"/>
+                  </w:rPr>
+                  <w:t xml:space="preserve">CORRELATION_APPROVEDMERGEDPULLREQUEST_TOTALMERGEDPULLREQUEST_MEMBER</w:t>
+                </w:r>
+                <w:r>
+                  <w:rPr>
+                    <w:rtl w:val="0"/>
+                  </w:rPr>
+                  <w:t xml:space="preserve">=</w:t>
+                </w:r>
+              </w:p>
+              <w:p>
+                <w:pPr>
+                  <w:spacing w:after="200" w:before="200" w:line="240" w:lineRule="auto"/>
+                  <w:ind w:firstLine="0"/>
+                  <w:jc w:val="center"/>
+                  <w:rPr>
+                    <w:b w:val="1"/>
+                  </w:rPr>
+                </w:pPr>
+                <w:r>
+                  <w:rPr>
+                    <w:rtl w:val="0"/>
+                  </w:rPr>
+                  <w:t xml:space="preserve">  </w:t>
+                </w:r>
+                <m:oMath>
+                  <m:f>
+                    <m:fPr>
                       <m:ctrlPr>
                         <w:rPr>
                           <w:b w:val="1"/>
-                          <w:sz w:val="32"/>
-                          <w:szCs w:val="32"/>
                         </w:rPr>
                       </m:ctrlPr>
-                    </m:sSubPr>
-                    <m:e>
+                    </m:fPr>
+                    <m:num>
                       <m:r>
                         <w:rPr>
                           <w:b w:val="1"/>
-                          <w:sz w:val="32"/>
-                          <w:szCs w:val="32"/>
                         </w:rPr>
-                        <m:t xml:space="preserve">A</m:t>
+                        <m:t xml:space="preserve">COUNT_MERGED_PR_WITH_POSITIVE_REVIEWS_MEMBER</m:t>
                       </m:r>
-                    </m:e>
-                    <m:sub>
+                    </m:num>
+                    <m:den>
                       <m:r>
                         <w:rPr>
                           <w:b w:val="1"/>
-                          <w:sz w:val="32"/>
-                          <w:szCs w:val="32"/>
                         </w:rPr>
-                        <m:t xml:space="preserve">TP7</m:t>
+                        <m:t xml:space="preserve">COUNT_PR_MERGED_MEMBER</m:t>
                       </m:r>
-                    </m:sub>
-                  </m:sSub>
-                </m:num>
-                <m:den>
-                  <m:sSub>
-                    <m:sSubPr>
-                      <m:ctrlPr>
-                        <w:rPr>
-                          <w:b w:val="1"/>
-                          <w:sz w:val="32"/>
-                          <w:szCs w:val="32"/>
-                        </w:rPr>
-                      </m:ctrlPr>
-                    </m:sSubPr>
-                    <m:e>
-                      <m:r>
-                        <w:rPr>
-                          <w:b w:val="1"/>
-                          <w:sz w:val="32"/>
-                          <w:szCs w:val="32"/>
-                        </w:rPr>
-                        <m:t xml:space="preserve">B</m:t>
-                      </m:r>
-                    </m:e>
-                    <m:sub>
-                      <m:r>
-                        <w:rPr>
-                          <w:b w:val="1"/>
-                          <w:sz w:val="32"/>
-                          <w:szCs w:val="32"/>
-                        </w:rPr>
-                        <m:t xml:space="preserve">TP7</m:t>
-                      </m:r>
-                    </m:sub>
-                  </m:sSub>
-                </m:den>
-              </m:f>
-              <m:r>
-                <w:rPr>
-                  <w:b w:val="1"/>
-                  <w:sz w:val="32"/>
-                  <w:szCs w:val="32"/>
-                </w:rPr>
-                <m:t>×</m:t>
-              </m:r>
-              <m:r>
-                <w:rPr>
-                  <w:b w:val="1"/>
-                  <w:sz w:val="32"/>
-                  <w:szCs w:val="32"/>
-                </w:rPr>
-                <m:t xml:space="preserve">100</m:t>
-              </m:r>
-            </m:oMath>
-            <w:r>
-              <w:rPr>
-                <w:rtl w:val="0"/>
-              </w:rPr>
-            </w:r>
-          </w:p>
-        </w:tc>
-      </w:tr>
-    </w:tbl>
-    <w:p>
-      <w:pPr>
-        <w:spacing w:after="200" w:before="200" w:line="240" w:lineRule="auto"/>
-        <w:ind w:firstLine="720"/>
-        <w:rPr>
-          <w:b w:val="1"/>
-        </w:rPr>
-      </w:pPr>
-      <w:r>
-        <w:rPr>
-          <w:rtl w:val="0"/>
-        </w:rPr>
-      </w:r>
-    </w:p>
+                    </m:den>
+                  </m:f>
+                  <m:r>
+                    <w:rPr>
+                      <w:b w:val="1"/>
+                    </w:rPr>
+                    <m:t>×</m:t>
+                  </m:r>
+                  <m:r>
+                    <w:rPr>
+                      <w:b w:val="1"/>
+                      <w:sz w:val="32"/>
+                      <w:szCs w:val="32"/>
+                    </w:rPr>
+                    <m:t xml:space="preserve">100</m:t>
+                  </m:r>
+                </m:oMath>
+                <w:r>
+                  <w:rPr>
+                    <w:rtl w:val="0"/>
+                  </w:rPr>
+                </w:r>
+              </w:p>
+            </w:tc>
+          </w:tr>
+        </w:tbl>
+      </w:sdtContent>
+    </w:sdt>
     <w:p>
       <w:pPr>
         <w:spacing w:after="200" w:before="200" w:line="240" w:lineRule="auto"/>
@@ -11731,12 +10968,12 @@
           <wp:inline distB="114300" distT="114300" distL="114300" distR="114300">
             <wp:extent cx="5731200" cy="1193800"/>
             <wp:effectExtent b="0" l="0" r="0" t="0"/>
-            <wp:docPr id="51" name="image3.png"/>
+            <wp:docPr id="51" name="image2.png"/>
             <a:graphic>
               <a:graphicData uri="http://schemas.openxmlformats.org/drawingml/2006/picture">
                 <pic:pic>
                   <pic:nvPicPr>
-                    <pic:cNvPr id="0" name="image3.png"/>
+                    <pic:cNvPr id="0" name="image2.png"/>
                     <pic:cNvPicPr preferRelativeResize="0"/>
                   </pic:nvPicPr>
                   <pic:blipFill>
@@ -11768,16 +11005,29 @@
     </w:p>
     <w:p>
       <w:pPr>
+        <w:numPr>
+          <w:ilvl w:val="0"/>
+          <w:numId w:val="33"/>
+        </w:numPr>
         <w:spacing w:after="200" w:line="240" w:lineRule="auto"/>
-        <w:ind w:left="720" w:firstLine="0"/>
-        <w:rPr/>
-      </w:pPr>
-      <w:r>
-        <w:rPr>
-          <w:b w:val="1"/>
-          <w:rtl w:val="0"/>
-        </w:rPr>
-        <w:t xml:space="preserve">- Timegraph (member)</w:t>
+        <w:ind w:left="1440" w:hanging="360"/>
+        <w:rPr>
+          <w:u w:val="none"/>
+        </w:rPr>
+      </w:pPr>
+      <w:r>
+        <w:rPr>
+          <w:b w:val="1"/>
+          <w:rtl w:val="0"/>
+        </w:rPr>
+        <w:t xml:space="preserve">Timegraph</w:t>
+      </w:r>
+      <w:r>
+        <w:rPr>
+          <w:b w:val="1"/>
+          <w:rtl w:val="0"/>
+        </w:rPr>
+        <w:t xml:space="preserve"> (member)</w:t>
       </w:r>
       <w:r>
         <w:rPr>
@@ -11790,17 +11040,7 @@
           <w:b w:val="1"/>
           <w:rtl w:val="0"/>
         </w:rPr>
-        <w:t xml:space="preserve">C</w:t>
-      </w:r>
-      <w:r>
-        <w:rPr>
-          <w:b w:val="1"/>
-          <w:sz w:val="30"/>
-          <w:szCs w:val="30"/>
-          <w:vertAlign w:val="subscript"/>
-          <w:rtl w:val="0"/>
-        </w:rPr>
-        <w:t xml:space="preserve">TP7</w:t>
+        <w:t xml:space="preserve">CORRELATION_APPROVEDMERGEDPULLREQUEST_TOTALMERGEDPULLREQUEST_MEMBER</w:t>
       </w:r>
       <w:r>
         <w:rPr>
@@ -11815,6 +11055,7 @@
           <w:ilvl w:val="1"/>
           <w:numId w:val="1"/>
         </w:numPr>
+        <w:spacing w:before="200" w:lineRule="auto"/>
         <w:ind w:left="1440" w:hanging="360"/>
         <w:rPr/>
       </w:pPr>
@@ -12194,17 +11435,7 @@
           <w:b w:val="1"/>
           <w:rtl w:val="0"/>
         </w:rPr>
-        <w:t xml:space="preserve">A</w:t>
-      </w:r>
-      <w:r>
-        <w:rPr>
-          <w:b w:val="1"/>
-          <w:sz w:val="30"/>
-          <w:szCs w:val="30"/>
-          <w:vertAlign w:val="subscript"/>
-          <w:rtl w:val="0"/>
-        </w:rPr>
-        <w:t xml:space="preserve">TP8</w:t>
+        <w:t xml:space="preserve">COUNT_MERGED_PR_WITH_POSITIVE_REVIEWS_MEMBER</w:t>
       </w:r>
       <w:r>
         <w:rPr>
@@ -12232,7 +11463,7 @@
     <w:tbl>
       <w:tblPr>
         <w:tblStyle w:val="Table23"/>
-        <w:tblW w:w="3690.0" w:type="dxa"/>
+        <w:tblW w:w="6825.0" w:type="dxa"/>
         <w:jc w:val="center"/>
         <w:tblBorders>
           <w:top w:color="000000" w:space="0" w:sz="8" w:val="single"/>
@@ -12246,10 +11477,10 @@
         <w:tblLook w:val="0600"/>
       </w:tblPr>
       <w:tblGrid>
-        <w:gridCol w:w="3690"/>
+        <w:gridCol w:w="6825"/>
         <w:tblGridChange w:id="0">
           <w:tblGrid>
-            <w:gridCol w:w="3690"/>
+            <w:gridCol w:w="6825"/>
           </w:tblGrid>
         </w:tblGridChange>
       </w:tblGrid>
@@ -12281,42 +11512,15 @@
               </w:rPr>
             </w:pPr>
             <m:oMath>
-              <m:sSub>
-                <m:sSubPr>
-                  <m:ctrlPr>
-                    <w:rPr>
-                      <w:b w:val="1"/>
-                      <w:sz w:val="32"/>
-                      <w:szCs w:val="32"/>
-                    </w:rPr>
-                  </m:ctrlPr>
-                </m:sSubPr>
-                <m:e>
-                  <m:r>
-                    <w:rPr>
-                      <w:b w:val="1"/>
-                      <w:sz w:val="32"/>
-                      <w:szCs w:val="32"/>
-                    </w:rPr>
-                    <m:t xml:space="preserve">A</m:t>
-                  </m:r>
-                </m:e>
-                <m:sub>
-                  <m:r>
-                    <w:rPr>
-                      <w:b w:val="1"/>
-                      <w:sz w:val="32"/>
-                      <w:szCs w:val="32"/>
-                    </w:rPr>
-                    <m:t xml:space="preserve">TP8</m:t>
-                  </m:r>
-                </m:sub>
-              </m:sSub>
               <m:r>
                 <w:rPr>
                   <w:b w:val="1"/>
-                  <w:sz w:val="32"/>
-                  <w:szCs w:val="32"/>
+                </w:rPr>
+                <m:t xml:space="preserve">COUNT_MERGED_PR_WITH_POSITIVE_REVIEWS_MEMBER</m:t>
+              </m:r>
+              <m:r>
+                <w:rPr>
+                  <w:b w:val="1"/>
                 </w:rPr>
                 <m:t>≥</m:t>
               </m:r>
@@ -12337,6 +11541,7 @@
           </w:p>
           <w:p>
             <w:pPr>
+              <w:spacing w:before="200" w:lineRule="auto"/>
               <w:ind w:firstLine="0"/>
               <w:jc w:val="center"/>
               <w:rPr>
@@ -12422,12 +11627,12 @@
           <wp:inline distB="114300" distT="114300" distL="114300" distR="114300">
             <wp:extent cx="5731200" cy="1193800"/>
             <wp:effectExtent b="0" l="0" r="0" t="0"/>
-            <wp:docPr id="53" name="image3.png"/>
+            <wp:docPr id="53" name="image2.png"/>
             <a:graphic>
               <a:graphicData uri="http://schemas.openxmlformats.org/drawingml/2006/picture">
                 <pic:pic>
                   <pic:nvPicPr>
-                    <pic:cNvPr id="0" name="image3.png"/>
+                    <pic:cNvPr id="0" name="image2.png"/>
                     <pic:cNvPicPr preferRelativeResize="0"/>
                   </pic:nvPicPr>
                   <pic:blipFill>
@@ -12472,7 +11677,14 @@
           <w:b w:val="1"/>
           <w:rtl w:val="0"/>
         </w:rPr>
-        <w:t xml:space="preserve">Timegraph (member)</w:t>
+        <w:t xml:space="preserve">Timegraph</w:t>
+      </w:r>
+      <w:r>
+        <w:rPr>
+          <w:b w:val="1"/>
+          <w:rtl w:val="0"/>
+        </w:rPr>
+        <w:t xml:space="preserve"> (member)</w:t>
       </w:r>
       <w:r>
         <w:rPr>
@@ -12511,17 +11723,7 @@
           <w:b w:val="1"/>
           <w:rtl w:val="0"/>
         </w:rPr>
-        <w:t xml:space="preserve">A</w:t>
-      </w:r>
-      <w:r>
-        <w:rPr>
-          <w:b w:val="1"/>
-          <w:sz w:val="30"/>
-          <w:szCs w:val="30"/>
-          <w:vertAlign w:val="subscript"/>
-          <w:rtl w:val="0"/>
-        </w:rPr>
-        <w:t xml:space="preserve">TP8</w:t>
+        <w:t xml:space="preserve">COUNT_MERGED_PR_WITH_POSITIVE_REVIEWS_MEMBER</w:t>
       </w:r>
       <w:r>
         <w:rPr>
@@ -12912,17 +12114,7 @@
           <w:b w:val="1"/>
           <w:rtl w:val="0"/>
         </w:rPr>
-        <w:t xml:space="preserve">A</w:t>
-      </w:r>
-      <w:r>
-        <w:rPr>
-          <w:b w:val="1"/>
-          <w:sz w:val="30"/>
-          <w:szCs w:val="30"/>
-          <w:vertAlign w:val="subscript"/>
-          <w:rtl w:val="0"/>
-        </w:rPr>
-        <w:t xml:space="preserve">TP9</w:t>
+        <w:t xml:space="preserve">COUNT_PRS_WITH_AT_LEAST_ONE_COMMENT_OR_ONE_REVIEW_COMMENT_BY_MEMBER</w:t>
       </w:r>
       <w:r>
         <w:rPr>
@@ -12946,17 +12138,7 @@
           <w:b w:val="1"/>
           <w:rtl w:val="0"/>
         </w:rPr>
-        <w:t xml:space="preserve">B</w:t>
-      </w:r>
-      <w:r>
-        <w:rPr>
-          <w:b w:val="1"/>
-          <w:sz w:val="30"/>
-          <w:szCs w:val="30"/>
-          <w:vertAlign w:val="subscript"/>
-          <w:rtl w:val="0"/>
-        </w:rPr>
-        <w:t xml:space="preserve">TP9</w:t>
+        <w:t xml:space="preserve">COUNT_PR</w:t>
       </w:r>
       <w:r>
         <w:rPr>
@@ -12984,7 +12166,7 @@
     <w:tbl>
       <w:tblPr>
         <w:tblStyle w:val="Table25"/>
-        <w:tblW w:w="3690.0" w:type="dxa"/>
+        <w:tblW w:w="8565.0" w:type="dxa"/>
         <w:jc w:val="center"/>
         <w:tblBorders>
           <w:top w:color="000000" w:space="0" w:sz="8" w:val="single"/>
@@ -12998,10 +12180,10 @@
         <w:tblLook w:val="0600"/>
       </w:tblPr>
       <w:tblGrid>
-        <w:gridCol w:w="3690"/>
+        <w:gridCol w:w="8565"/>
         <w:tblGridChange w:id="0">
           <w:tblGrid>
-            <w:gridCol w:w="3690"/>
+            <w:gridCol w:w="8565"/>
           </w:tblGrid>
         </w:tblGridChange>
       </w:tblGrid>
@@ -13034,78 +12216,45 @@
             </w:pPr>
             <m:oMath>
               <m:f>
+                <m:fPr>
+                  <m:ctrlPr>
+                    <w:rPr>
+                      <w:rFonts w:ascii="Courier New" w:cs="Courier New" w:eastAsia="Courier New" w:hAnsi="Courier New"/>
+                      <w:b w:val="1"/>
+                      <w:color w:val="9cdcfe"/>
+                      <w:sz w:val="21"/>
+                      <w:szCs w:val="21"/>
+                    </w:rPr>
+                  </m:ctrlPr>
+                </m:fPr>
                 <m:num>
-                  <m:sSub>
-                    <m:sSubPr>
-                      <m:ctrlPr>
-                        <w:rPr>
-                          <w:b w:val="1"/>
-                          <w:sz w:val="32"/>
-                          <w:szCs w:val="32"/>
-                        </w:rPr>
-                      </m:ctrlPr>
-                    </m:sSubPr>
-                    <m:e>
-                      <m:r>
-                        <w:rPr>
-                          <w:b w:val="1"/>
-                          <w:sz w:val="32"/>
-                          <w:szCs w:val="32"/>
-                        </w:rPr>
-                        <m:t xml:space="preserve">A</m:t>
-                      </m:r>
-                    </m:e>
-                    <m:sub>
-                      <m:r>
-                        <w:rPr>
-                          <w:b w:val="1"/>
-                          <w:sz w:val="32"/>
-                          <w:szCs w:val="32"/>
-                        </w:rPr>
-                        <m:t xml:space="preserve">TP9</m:t>
-                      </m:r>
-                    </m:sub>
-                  </m:sSub>
+                  <m:r>
+                    <w:rPr>
+                      <w:b w:val="1"/>
+                    </w:rPr>
+                    <m:t xml:space="preserve">COUNT_PRS_WITH_AT_LEAST_ONE_COMMENT_OR_ONE_REVIEW_COMMENT_BY_MEMBER</m:t>
+                  </m:r>
                 </m:num>
                 <m:den>
-                  <m:sSub>
-                    <m:sSubPr>
-                      <m:ctrlPr>
-                        <w:rPr>
-                          <w:b w:val="1"/>
-                          <w:sz w:val="32"/>
-                          <w:szCs w:val="32"/>
-                        </w:rPr>
-                      </m:ctrlPr>
-                    </m:sSubPr>
-                    <m:e>
-                      <m:r>
-                        <w:rPr>
-                          <w:b w:val="1"/>
-                          <w:sz w:val="32"/>
-                          <w:szCs w:val="32"/>
-                        </w:rPr>
-                        <m:t xml:space="preserve">B</m:t>
-                      </m:r>
-                    </m:e>
-                    <m:sub>
-                      <m:r>
-                        <w:rPr>
-                          <w:b w:val="1"/>
-                          <w:sz w:val="32"/>
-                          <w:szCs w:val="32"/>
-                        </w:rPr>
-                        <m:t xml:space="preserve">TP9</m:t>
-                      </m:r>
-                    </m:sub>
-                  </m:sSub>
+                  <m:r>
+                    <w:rPr>
+                      <w:rFonts w:ascii="Courier New" w:cs="Courier New" w:eastAsia="Courier New" w:hAnsi="Courier New"/>
+                      <w:b w:val="1"/>
+                      <w:color w:val="9cdcfe"/>
+                      <w:sz w:val="21"/>
+                      <w:szCs w:val="21"/>
+                    </w:rPr>
+                    <m:t xml:space="preserve">COUNT_PR</m:t>
+                  </m:r>
                 </m:den>
               </m:f>
               <m:r>
                 <w:rPr>
+                  <w:rFonts w:ascii="Courier New" w:cs="Courier New" w:eastAsia="Courier New" w:hAnsi="Courier New"/>
                   <w:b w:val="1"/>
-                  <w:sz w:val="32"/>
-                  <w:szCs w:val="32"/>
+                  <w:color w:val="9cdcfe"/>
+                  <w:sz w:val="21"/>
+                  <w:szCs w:val="21"/>
                 </w:rPr>
                 <m:t>×</m:t>
               </m:r>
@@ -13142,6 +12291,7 @@
           </w:p>
           <w:p>
             <w:pPr>
+              <w:spacing w:before="200" w:lineRule="auto"/>
               <w:ind w:firstLine="0"/>
               <w:jc w:val="center"/>
               <w:rPr>
@@ -13289,37 +12439,30 @@
         <w:ind w:left="1440" w:firstLine="0"/>
         <w:rPr>
           <w:b w:val="1"/>
-        </w:rPr>
-      </w:pPr>
-      <w:r>
-        <w:rPr>
-          <w:b w:val="1"/>
-          <w:rtl w:val="0"/>
-        </w:rPr>
-        <w:t xml:space="preserve">C</w:t>
-      </w:r>
-      <w:r>
-        <w:rPr>
-          <w:b w:val="1"/>
           <w:sz w:val="30"/>
           <w:szCs w:val="30"/>
           <w:vertAlign w:val="subscript"/>
-          <w:rtl w:val="0"/>
-        </w:rPr>
-        <w:t xml:space="preserve">TP9: </w:t>
-      </w:r>
-      <w:r>
-        <w:rPr>
-          <w:rtl w:val="0"/>
-        </w:rPr>
-        <w:t xml:space="preserve"> Ratio between </w:t>
-      </w:r>
-      <w:r>
-        <w:rPr>
-          <w:b w:val="1"/>
-          <w:rtl w:val="0"/>
-        </w:rPr>
-        <w:t xml:space="preserve">A</w:t>
+        </w:rPr>
+      </w:pPr>
+      <w:r>
+        <w:rPr>
+          <w:b w:val="1"/>
+          <w:rtl w:val="0"/>
+        </w:rPr>
+        <w:t xml:space="preserve">CORRELATION_COUNTPRSWITHATLEASTONECOMMENTORONEREVIEWCOMMENTBYMEMBER_AND_COUNTPR: </w:t>
+      </w:r>
+      <w:r>
+        <w:rPr>
+          <w:rtl w:val="0"/>
+        </w:rPr>
+        <w:t xml:space="preserve">Ratio between </w:t>
+      </w:r>
+      <w:r>
+        <w:rPr>
+          <w:b w:val="1"/>
+          <w:rtl w:val="0"/>
+        </w:rPr>
+        <w:t xml:space="preserve">COUNT_PRS_WITH_AT_LEAST_ONE_COMMENT_OR_ONE_REVIEW_COMMENT_BY_MEMBER</w:t>
       </w:r>
       <w:r>
         <w:rPr>
@@ -13329,7 +12472,7 @@
           <w:vertAlign w:val="subscript"/>
           <w:rtl w:val="0"/>
         </w:rPr>
-        <w:t xml:space="preserve">TP9 </w:t>
+        <w:t xml:space="preserve"> </w:t>
       </w:r>
       <w:r>
         <w:rPr>
@@ -13358,7 +12501,7 @@
           <w:b w:val="1"/>
           <w:rtl w:val="0"/>
         </w:rPr>
-        <w:t xml:space="preserve">B</w:t>
+        <w:t xml:space="preserve">COUNT_PR</w:t>
       </w:r>
       <w:r>
         <w:rPr>
@@ -13368,8 +12511,17 @@
           <w:vertAlign w:val="subscript"/>
           <w:rtl w:val="0"/>
         </w:rPr>
-        <w:t xml:space="preserve">TP9 </w:t>
-      </w:r>
+        <w:t xml:space="preserve"> </w:t>
+      </w:r>
+    </w:p>
+    <w:p>
+      <w:pPr>
+        <w:spacing w:after="200" w:line="240" w:lineRule="auto"/>
+        <w:ind w:firstLine="0"/>
+        <w:rPr>
+          <w:b w:val="1"/>
+        </w:rPr>
+      </w:pPr>
       <w:r>
         <w:rPr>
           <w:rtl w:val="0"/>
@@ -13379,9 +12531,8 @@
     <w:tbl>
       <w:tblPr>
         <w:tblStyle w:val="Table26"/>
-        <w:tblW w:w="2550.0" w:type="dxa"/>
-        <w:jc w:val="left"/>
-        <w:tblInd w:w="1440.0" w:type="dxa"/>
+        <w:tblW w:w="10485.0" w:type="dxa"/>
+        <w:jc w:val="center"/>
         <w:tblBorders>
           <w:top w:color="000000" w:space="0" w:sz="8" w:val="single"/>
           <w:left w:color="000000" w:space="0" w:sz="8" w:val="single"/>
@@ -13394,17 +12545,17 @@
         <w:tblLook w:val="0600"/>
       </w:tblPr>
       <w:tblGrid>
-        <w:gridCol w:w="2550"/>
+        <w:gridCol w:w="10485"/>
         <w:tblGridChange w:id="0">
           <w:tblGrid>
-            <w:gridCol w:w="2550"/>
+            <w:gridCol w:w="10485"/>
           </w:tblGrid>
         </w:tblGridChange>
       </w:tblGrid>
       <w:tr>
         <w:trPr>
           <w:cantSplit w:val="0"/>
-          <w:trHeight w:val="844.9950929411159" w:hRule="atLeast"/>
+          <w:trHeight w:val="1128.9892335661161" w:hRule="atLeast"/>
           <w:tblHeader w:val="0"/>
         </w:trPr>
         <w:tc>
@@ -13416,23 +12567,21 @@
               <w:bottom w:w="100.0" w:type="dxa"/>
               <w:right w:w="100.0" w:type="dxa"/>
             </w:tcMar>
-            <w:vAlign w:val="top"/>
+            <w:vAlign w:val="center"/>
           </w:tcPr>
           <w:p>
             <w:pPr>
-              <w:spacing w:after="200" w:line="240" w:lineRule="auto"/>
+              <w:spacing w:after="200" w:before="200" w:line="240" w:lineRule="auto"/>
               <w:ind w:firstLine="0"/>
               <w:jc w:val="center"/>
-              <w:rPr>
-                <w:b w:val="1"/>
-              </w:rPr>
+              <w:rPr/>
             </w:pPr>
             <w:r>
               <w:rPr>
                 <w:b w:val="1"/>
                 <w:rtl w:val="0"/>
               </w:rPr>
-              <w:t xml:space="preserve">C</w:t>
+              <w:t xml:space="preserve">CORRELATION_COUNTPRSWITHATLEASTONECOMMENTORONEREVIEWCOMMENTBYMEMBER_AND_COUNTPR</w:t>
             </w:r>
             <w:r>
               <w:rPr>
@@ -13442,81 +12591,60 @@
                 <w:vertAlign w:val="subscript"/>
                 <w:rtl w:val="0"/>
               </w:rPr>
-              <w:t xml:space="preserve">TP9 </w:t>
+              <w:t xml:space="preserve"> </w:t>
             </w:r>
             <w:r>
               <w:rPr>
                 <w:rtl w:val="0"/>
               </w:rPr>
-              <w:t xml:space="preserve">=  </w:t>
+              <w:t xml:space="preserve">=</w:t>
+            </w:r>
+          </w:p>
+          <w:p>
+            <w:pPr>
+              <w:spacing w:after="200" w:before="200" w:line="240" w:lineRule="auto"/>
+              <w:ind w:firstLine="0"/>
+              <w:jc w:val="center"/>
+              <w:rPr>
+                <w:b w:val="1"/>
+                <w:sz w:val="20"/>
+                <w:szCs w:val="20"/>
+              </w:rPr>
+            </w:pPr>
+            <w:r>
+              <w:rPr>
+                <w:rtl w:val="0"/>
+              </w:rPr>
+              <w:t xml:space="preserve">  </w:t>
             </w:r>
             <m:oMath>
               <m:f>
+                <m:fPr>
+                  <m:ctrlPr>
+                    <w:rPr>
+                      <w:b w:val="1"/>
+                      <w:sz w:val="32"/>
+                      <w:szCs w:val="32"/>
+                    </w:rPr>
+                  </m:ctrlPr>
+                </m:fPr>
                 <m:num>
-                  <m:sSub>
-                    <m:sSubPr>
-                      <m:ctrlPr>
-                        <w:rPr>
-                          <w:b w:val="1"/>
-                          <w:sz w:val="32"/>
-                          <w:szCs w:val="32"/>
-                        </w:rPr>
-                      </m:ctrlPr>
-                    </m:sSubPr>
-                    <m:e>
-                      <m:r>
-                        <w:rPr>
-                          <w:b w:val="1"/>
-                          <w:sz w:val="32"/>
-                          <w:szCs w:val="32"/>
-                        </w:rPr>
-                        <m:t xml:space="preserve">A</m:t>
-                      </m:r>
-                    </m:e>
-                    <m:sub>
-                      <m:r>
-                        <w:rPr>
-                          <w:b w:val="1"/>
-                          <w:sz w:val="32"/>
-                          <w:szCs w:val="32"/>
-                        </w:rPr>
-                        <m:t xml:space="preserve">TP9</m:t>
-                      </m:r>
-                    </m:sub>
-                  </m:sSub>
+                  <m:r>
+                    <w:rPr>
+                      <w:b w:val="1"/>
+                    </w:rPr>
+                    <m:t xml:space="preserve">COUNT_PRS_WITH_AT_LEAST_ONE_COMMENT_OR_ONE_REVIEW_COMMENT_BY_MEMBER</m:t>
+                  </m:r>
                 </m:num>
                 <m:den>
-                  <m:sSub>
-                    <m:sSubPr>
-                      <m:ctrlPr>
-                        <w:rPr>
-                          <w:b w:val="1"/>
-                          <w:sz w:val="32"/>
-                          <w:szCs w:val="32"/>
-                        </w:rPr>
-                      </m:ctrlPr>
-                    </m:sSubPr>
-                    <m:e>
-                      <m:r>
-                        <w:rPr>
-                          <w:b w:val="1"/>
-                          <w:sz w:val="32"/>
-                          <w:szCs w:val="32"/>
-                        </w:rPr>
-                        <m:t xml:space="preserve">B</m:t>
-                      </m:r>
-                    </m:e>
-                    <m:sub>
-                      <m:r>
-                        <w:rPr>
-                          <w:b w:val="1"/>
-                          <w:sz w:val="32"/>
-                          <w:szCs w:val="32"/>
-                        </w:rPr>
-                        <m:t xml:space="preserve">TP9</m:t>
-                      </m:r>
-                    </m:sub>
-                  </m:sSub>
+                  <m:r>
+                    <w:rPr>
+                      <w:b w:val="1"/>
+                      <w:sz w:val="32"/>
+                      <w:szCs w:val="32"/>
+                    </w:rPr>
+                    <m:t xml:space="preserve">COUNT_PR</m:t>
+                  </m:r>
                 </m:den>
               </m:f>
               <m:r>
@@ -13576,12 +12704,12 @@
           <wp:inline distB="114300" distT="114300" distL="114300" distR="114300">
             <wp:extent cx="5731200" cy="1193800"/>
             <wp:effectExtent b="0" l="0" r="0" t="0"/>
-            <wp:docPr id="55" name="image3.png"/>
+            <wp:docPr id="55" name="image2.png"/>
             <a:graphic>
               <a:graphicData uri="http://schemas.openxmlformats.org/drawingml/2006/picture">
                 <pic:pic>
                   <pic:nvPicPr>
-                    <pic:cNvPr id="0" name="image3.png"/>
+                    <pic:cNvPr id="0" name="image2.png"/>
                     <pic:cNvPicPr preferRelativeResize="0"/>
                   </pic:nvPicPr>
                   <pic:blipFill>
@@ -13626,7 +12754,14 @@
           <w:b w:val="1"/>
           <w:rtl w:val="0"/>
         </w:rPr>
-        <w:t xml:space="preserve">Timegraph (member)</w:t>
+        <w:t xml:space="preserve">Timegraph</w:t>
+      </w:r>
+      <w:r>
+        <w:rPr>
+          <w:b w:val="1"/>
+          <w:rtl w:val="0"/>
+        </w:rPr>
+        <w:t xml:space="preserve"> (member)</w:t>
       </w:r>
       <w:r>
         <w:rPr>
@@ -13639,17 +12774,7 @@
           <w:b w:val="1"/>
           <w:rtl w:val="0"/>
         </w:rPr>
-        <w:t xml:space="preserve">C</w:t>
-      </w:r>
-      <w:r>
-        <w:rPr>
-          <w:b w:val="1"/>
-          <w:sz w:val="30"/>
-          <w:szCs w:val="30"/>
-          <w:vertAlign w:val="subscript"/>
-          <w:rtl w:val="0"/>
-        </w:rPr>
-        <w:t xml:space="preserve">TP9</w:t>
+        <w:t xml:space="preserve">CORRELATION_COUNTPRSWITHATLEASTONECOMMENTORONEREVIEWCOMMENTBYMEMBER_AND_COUNTPR</w:t>
       </w:r>
       <w:r>
         <w:rPr>
@@ -14015,17 +13140,7 @@
           <w:b w:val="1"/>
           <w:rtl w:val="0"/>
         </w:rPr>
-        <w:t xml:space="preserve">A</w:t>
-      </w:r>
-      <w:r>
-        <w:rPr>
-          <w:b w:val="1"/>
-          <w:sz w:val="30"/>
-          <w:szCs w:val="30"/>
-          <w:vertAlign w:val="subscript"/>
-          <w:rtl w:val="0"/>
-        </w:rPr>
-        <w:t xml:space="preserve">TP10</w:t>
+        <w:t xml:space="preserve">COUNT_PRS_WITH_AT_LEAST_ONE_COMMENT_OR_ONE_REVIEW_COMMENT_BY_MEMBER</w:t>
       </w:r>
       <w:r>
         <w:rPr>
@@ -14065,7 +13180,7 @@
     <w:tbl>
       <w:tblPr>
         <w:tblStyle w:val="Table28"/>
-        <w:tblW w:w="3690.0" w:type="dxa"/>
+        <w:tblW w:w="9945.0" w:type="dxa"/>
         <w:jc w:val="center"/>
         <w:tblBorders>
           <w:top w:color="000000" w:space="0" w:sz="8" w:val="single"/>
@@ -14079,10 +13194,10 @@
         <w:tblLook w:val="0600"/>
       </w:tblPr>
       <w:tblGrid>
-        <w:gridCol w:w="3690"/>
+        <w:gridCol w:w="9945"/>
         <w:tblGridChange w:id="0">
           <w:tblGrid>
-            <w:gridCol w:w="3690"/>
+            <w:gridCol w:w="9945"/>
           </w:tblGrid>
         </w:tblGridChange>
       </w:tblGrid>
@@ -14114,42 +13229,15 @@
               </w:rPr>
             </w:pPr>
             <m:oMath>
-              <m:sSub>
-                <m:sSubPr>
-                  <m:ctrlPr>
-                    <w:rPr>
-                      <w:b w:val="1"/>
-                      <w:sz w:val="32"/>
-                      <w:szCs w:val="32"/>
-                    </w:rPr>
-                  </m:ctrlPr>
-                </m:sSubPr>
-                <m:e>
-                  <m:r>
-                    <w:rPr>
-                      <w:b w:val="1"/>
-                      <w:sz w:val="32"/>
-                      <w:szCs w:val="32"/>
-                    </w:rPr>
-                    <m:t xml:space="preserve">A</m:t>
-                  </m:r>
-                </m:e>
-                <m:sub>
-                  <m:r>
-                    <w:rPr>
-                      <w:b w:val="1"/>
-                      <w:sz w:val="32"/>
-                      <w:szCs w:val="32"/>
-                    </w:rPr>
-                    <m:t xml:space="preserve">TP10</m:t>
-                  </m:r>
-                </m:sub>
-              </m:sSub>
               <m:r>
                 <w:rPr>
                   <w:b w:val="1"/>
-                  <w:sz w:val="32"/>
-                  <w:szCs w:val="32"/>
+                </w:rPr>
+                <m:t xml:space="preserve">COUNT_PRS_WITH_AT_LEAST_ONE_COMMENT_OR_ONE_REVIEW_COMMENT_BY_MEMBER</m:t>
+              </m:r>
+              <m:r>
+                <w:rPr>
+                  <w:b w:val="1"/>
                 </w:rPr>
                 <m:t>≥</m:t>
               </m:r>
@@ -14170,6 +13258,7 @@
           </w:p>
           <w:p>
             <w:pPr>
+              <w:spacing w:before="200" w:lineRule="auto"/>
               <w:ind w:firstLine="0"/>
               <w:jc w:val="center"/>
               <w:rPr>
@@ -14255,12 +13344,12 @@
           <wp:inline distB="114300" distT="114300" distL="114300" distR="114300">
             <wp:extent cx="5731200" cy="1193800"/>
             <wp:effectExtent b="0" l="0" r="0" t="0"/>
-            <wp:docPr id="56" name="image3.png"/>
+            <wp:docPr id="56" name="image2.png"/>
             <a:graphic>
               <a:graphicData uri="http://schemas.openxmlformats.org/drawingml/2006/picture">
                 <pic:pic>
                   <pic:nvPicPr>
-                    <pic:cNvPr id="0" name="image3.png"/>
+                    <pic:cNvPr id="0" name="image2.png"/>
                     <pic:cNvPicPr preferRelativeResize="0"/>
                   </pic:nvPicPr>
                   <pic:blipFill>
@@ -14305,7 +13394,14 @@
           <w:b w:val="1"/>
           <w:rtl w:val="0"/>
         </w:rPr>
-        <w:t xml:space="preserve">Timegraph (member)</w:t>
+        <w:t xml:space="preserve">Timegraph</w:t>
+      </w:r>
+      <w:r>
+        <w:rPr>
+          <w:b w:val="1"/>
+          <w:rtl w:val="0"/>
+        </w:rPr>
+        <w:t xml:space="preserve"> (member)</w:t>
       </w:r>
       <w:r>
         <w:rPr>
@@ -14331,17 +13427,7 @@
           <w:b w:val="1"/>
           <w:rtl w:val="0"/>
         </w:rPr>
-        <w:t xml:space="preserve">A</w:t>
-      </w:r>
-      <w:r>
-        <w:rPr>
-          <w:b w:val="1"/>
-          <w:sz w:val="30"/>
-          <w:szCs w:val="30"/>
-          <w:vertAlign w:val="subscript"/>
-          <w:rtl w:val="0"/>
-        </w:rPr>
-        <w:t xml:space="preserve">TP10</w:t>
+        <w:t xml:space="preserve">COUNT_PRS_WITH_AT_LEAST_ONE_COMMENT_OR_ONE_REVIEW_COMMENT_BY_MEMBER</w:t>
       </w:r>
       <w:r>
         <w:rPr>
@@ -14405,9 +13491,6 @@
         <w:ind w:firstLine="0"/>
         <w:rPr/>
       </w:pPr>
-      <w:r>
-        <w:br w:type="page"/>
-      </w:r>
       <w:r>
         <w:rPr>
           <w:rtl w:val="0"/>
@@ -14491,7 +13574,7 @@
 </file>
 
 <file path=word/footer1.xml><?xml version="1.0" encoding="utf-8"?>
-<w:ftr xmlns:mc="http://schemas.openxmlformats.org/markup-compatibility/2006" xmlns:o="urn:schemas-microsoft-com:office:office" xmlns:r="http://schemas.openxmlformats.org/officeDocument/2006/relationships" xmlns:m="http://schemas.openxmlformats.org/officeDocument/2006/math" xmlns:v="urn:schemas-microsoft-com:vml" xmlns:wp="http://schemas.openxmlformats.org/drawingml/2006/wordprocessingDrawing" xmlns:w10="urn:schemas-microsoft-com:office:word" xmlns:w="http://schemas.openxmlformats.org/wordprocessingml/2006/main" xmlns:wne="http://schemas.microsoft.com/office/word/2006/wordml" xmlns:sl="http://schemas.openxmlformats.org/schemaLibrary/2006/main" xmlns:a="http://schemas.openxmlformats.org/drawingml/2006/main" xmlns:pic="http://schemas.openxmlformats.org/drawingml/2006/picture" xmlns:c="http://schemas.openxmlformats.org/drawingml/2006/chart" xmlns:lc="http://schemas.openxmlformats.org/drawingml/2006/lockedCanvas" xmlns:dgm="http://schemas.openxmlformats.org/drawingml/2006/diagram" xmlns:wps="http://schemas.microsoft.com/office/word/2010/wordprocessingShape" xmlns:wpg="http://schemas.microsoft.com/office/word/2010/wordprocessingGroup" xmlns:w14="http://schemas.microsoft.com/office/word/2010/wordml" xmlns:w15="http://schemas.microsoft.com/office/word/2012/wordml">
+<w:ftr xmlns:mc="http://schemas.openxmlformats.org/markup-compatibility/2006" xmlns:o="urn:schemas-microsoft-com:office:office" xmlns:r="http://schemas.openxmlformats.org/officeDocument/2006/relationships" xmlns:m="http://schemas.openxmlformats.org/officeDocument/2006/math" xmlns:v="urn:schemas-microsoft-com:vml" xmlns:wp="http://schemas.openxmlformats.org/drawingml/2006/wordprocessingDrawing" xmlns:w10="urn:schemas-microsoft-com:office:word" xmlns:w="http://schemas.openxmlformats.org/wordprocessingml/2006/main" xmlns:wne="http://schemas.microsoft.com/office/word/2006/wordml" xmlns:sl="http://schemas.openxmlformats.org/schemaLibrary/2006/main" xmlns:a="http://schemas.openxmlformats.org/drawingml/2006/main" xmlns:pic="http://schemas.openxmlformats.org/drawingml/2006/picture" xmlns:c="http://schemas.openxmlformats.org/drawingml/2006/chart" xmlns:lc="http://schemas.openxmlformats.org/drawingml/2006/lockedCanvas" xmlns:dgm="http://schemas.openxmlformats.org/drawingml/2006/diagram" xmlns:wps="http://schemas.microsoft.com/office/word/2010/wordprocessingShape" xmlns:wpg="http://schemas.microsoft.com/office/word/2010/wordprocessingGroup" xmlns:w14="http://schemas.microsoft.com/office/word/2010/wordml" xmlns:w15="http://schemas.microsoft.com/office/word/2012/wordml" xmlns:w16="http://schemas.microsoft.com/office/word/2018/wordml" xmlns:w16cex="http://schemas.microsoft.com/office/word/2018/wordml/cex" xmlns:w16cid="http://schemas.microsoft.com/office/word/2016/wordml/cid" xmlns:cr="http://schemas.microsoft.com/office/comments/2020/reactions">
   <w:p>
     <w:pPr>
       <w:jc w:val="right"/>
@@ -14514,7 +13597,7 @@
 </file>
 
 <file path=word/footer2.xml><?xml version="1.0" encoding="utf-8"?>
-<w:ftr xmlns:mc="http://schemas.openxmlformats.org/markup-compatibility/2006" xmlns:o="urn:schemas-microsoft-com:office:office" xmlns:r="http://schemas.openxmlformats.org/officeDocument/2006/relationships" xmlns:m="http://schemas.openxmlformats.org/officeDocument/2006/math" xmlns:v="urn:schemas-microsoft-com:vml" xmlns:wp="http://schemas.openxmlformats.org/drawingml/2006/wordprocessingDrawing" xmlns:w10="urn:schemas-microsoft-com:office:word" xmlns:w="http://schemas.openxmlformats.org/wordprocessingml/2006/main" xmlns:wne="http://schemas.microsoft.com/office/word/2006/wordml" xmlns:sl="http://schemas.openxmlformats.org/schemaLibrary/2006/main" xmlns:a="http://schemas.openxmlformats.org/drawingml/2006/main" xmlns:pic="http://schemas.openxmlformats.org/drawingml/2006/picture" xmlns:c="http://schemas.openxmlformats.org/drawingml/2006/chart" xmlns:lc="http://schemas.openxmlformats.org/drawingml/2006/lockedCanvas" xmlns:dgm="http://schemas.openxmlformats.org/drawingml/2006/diagram" xmlns:wps="http://schemas.microsoft.com/office/word/2010/wordprocessingShape" xmlns:wpg="http://schemas.microsoft.com/office/word/2010/wordprocessingGroup" xmlns:w14="http://schemas.microsoft.com/office/word/2010/wordml" xmlns:w15="http://schemas.microsoft.com/office/word/2012/wordml">
+<w:ftr xmlns:mc="http://schemas.openxmlformats.org/markup-compatibility/2006" xmlns:o="urn:schemas-microsoft-com:office:office" xmlns:r="http://schemas.openxmlformats.org/officeDocument/2006/relationships" xmlns:m="http://schemas.openxmlformats.org/officeDocument/2006/math" xmlns:v="urn:schemas-microsoft-com:vml" xmlns:wp="http://schemas.openxmlformats.org/drawingml/2006/wordprocessingDrawing" xmlns:w10="urn:schemas-microsoft-com:office:word" xmlns:w="http://schemas.openxmlformats.org/wordprocessingml/2006/main" xmlns:wne="http://schemas.microsoft.com/office/word/2006/wordml" xmlns:sl="http://schemas.openxmlformats.org/schemaLibrary/2006/main" xmlns:a="http://schemas.openxmlformats.org/drawingml/2006/main" xmlns:pic="http://schemas.openxmlformats.org/drawingml/2006/picture" xmlns:c="http://schemas.openxmlformats.org/drawingml/2006/chart" xmlns:lc="http://schemas.openxmlformats.org/drawingml/2006/lockedCanvas" xmlns:dgm="http://schemas.openxmlformats.org/drawingml/2006/diagram" xmlns:wps="http://schemas.microsoft.com/office/word/2010/wordprocessingShape" xmlns:wpg="http://schemas.microsoft.com/office/word/2010/wordprocessingGroup" xmlns:w14="http://schemas.microsoft.com/office/word/2010/wordml" xmlns:w15="http://schemas.microsoft.com/office/word/2012/wordml" xmlns:w16="http://schemas.microsoft.com/office/word/2018/wordml" xmlns:w16cex="http://schemas.microsoft.com/office/word/2018/wordml/cex" xmlns:w16cid="http://schemas.microsoft.com/office/word/2016/wordml/cid" xmlns:cr="http://schemas.microsoft.com/office/comments/2020/reactions">
   <w:p>
     <w:pPr>
       <w:ind w:left="0" w:firstLine="0"/>
@@ -14530,7 +13613,7 @@
 </file>
 
 <file path=word/header1.xml><?xml version="1.0" encoding="utf-8"?>
-<w:hdr xmlns:mc="http://schemas.openxmlformats.org/markup-compatibility/2006" xmlns:o="urn:schemas-microsoft-com:office:office" xmlns:r="http://schemas.openxmlformats.org/officeDocument/2006/relationships" xmlns:m="http://schemas.openxmlformats.org/officeDocument/2006/math" xmlns:v="urn:schemas-microsoft-com:vml" xmlns:wp="http://schemas.openxmlformats.org/drawingml/2006/wordprocessingDrawing" xmlns:w10="urn:schemas-microsoft-com:office:word" xmlns:w="http://schemas.openxmlformats.org/wordprocessingml/2006/main" xmlns:wne="http://schemas.microsoft.com/office/word/2006/wordml" xmlns:sl="http://schemas.openxmlformats.org/schemaLibrary/2006/main" xmlns:a="http://schemas.openxmlformats.org/drawingml/2006/main" xmlns:pic="http://schemas.openxmlformats.org/drawingml/2006/picture" xmlns:c="http://schemas.openxmlformats.org/drawingml/2006/chart" xmlns:lc="http://schemas.openxmlformats.org/drawingml/2006/lockedCanvas" xmlns:dgm="http://schemas.openxmlformats.org/drawingml/2006/diagram" xmlns:wps="http://schemas.microsoft.com/office/word/2010/wordprocessingShape" xmlns:wpg="http://schemas.microsoft.com/office/word/2010/wordprocessingGroup" xmlns:w14="http://schemas.microsoft.com/office/word/2010/wordml" xmlns:w15="http://schemas.microsoft.com/office/word/2012/wordml">
+<w:hdr xmlns:mc="http://schemas.openxmlformats.org/markup-compatibility/2006" xmlns:o="urn:schemas-microsoft-com:office:office" xmlns:r="http://schemas.openxmlformats.org/officeDocument/2006/relationships" xmlns:m="http://schemas.openxmlformats.org/officeDocument/2006/math" xmlns:v="urn:schemas-microsoft-com:vml" xmlns:wp="http://schemas.openxmlformats.org/drawingml/2006/wordprocessingDrawing" xmlns:w10="urn:schemas-microsoft-com:office:word" xmlns:w="http://schemas.openxmlformats.org/wordprocessingml/2006/main" xmlns:wne="http://schemas.microsoft.com/office/word/2006/wordml" xmlns:sl="http://schemas.openxmlformats.org/schemaLibrary/2006/main" xmlns:a="http://schemas.openxmlformats.org/drawingml/2006/main" xmlns:pic="http://schemas.openxmlformats.org/drawingml/2006/picture" xmlns:c="http://schemas.openxmlformats.org/drawingml/2006/chart" xmlns:lc="http://schemas.openxmlformats.org/drawingml/2006/lockedCanvas" xmlns:dgm="http://schemas.openxmlformats.org/drawingml/2006/diagram" xmlns:wps="http://schemas.microsoft.com/office/word/2010/wordprocessingShape" xmlns:wpg="http://schemas.microsoft.com/office/word/2010/wordprocessingGroup" xmlns:w14="http://schemas.microsoft.com/office/word/2010/wordml" xmlns:w15="http://schemas.microsoft.com/office/word/2012/wordml" xmlns:w16="http://schemas.microsoft.com/office/word/2018/wordml" xmlns:w16cex="http://schemas.microsoft.com/office/word/2018/wordml/cex" xmlns:w16cid="http://schemas.microsoft.com/office/word/2016/wordml/cid" xmlns:cr="http://schemas.microsoft.com/office/comments/2020/reactions">
   <w:p>
     <w:pPr>
       <w:rPr/>
@@ -14545,7 +13628,7 @@
 </file>
 
 <file path=word/numbering.xml><?xml version="1.0" encoding="utf-8"?>
-<w:numbering xmlns:mc="http://schemas.openxmlformats.org/markup-compatibility/2006" xmlns:o="urn:schemas-microsoft-com:office:office" xmlns:r="http://schemas.openxmlformats.org/officeDocument/2006/relationships" xmlns:m="http://schemas.openxmlformats.org/officeDocument/2006/math" xmlns:v="urn:schemas-microsoft-com:vml" xmlns:wp="http://schemas.openxmlformats.org/drawingml/2006/wordprocessingDrawing" xmlns:w10="urn:schemas-microsoft-com:office:word" xmlns:w="http://schemas.openxmlformats.org/wordprocessingml/2006/main" xmlns:wne="http://schemas.microsoft.com/office/word/2006/wordml" xmlns:sl="http://schemas.openxmlformats.org/schemaLibrary/2006/main" xmlns:a="http://schemas.openxmlformats.org/drawingml/2006/main" xmlns:pic="http://schemas.openxmlformats.org/drawingml/2006/picture" xmlns:c="http://schemas.openxmlformats.org/drawingml/2006/chart" xmlns:lc="http://schemas.openxmlformats.org/drawingml/2006/lockedCanvas" xmlns:dgm="http://schemas.openxmlformats.org/drawingml/2006/diagram" xmlns:wps="http://schemas.microsoft.com/office/word/2010/wordprocessingShape" xmlns:wpg="http://schemas.microsoft.com/office/word/2010/wordprocessingGroup" xmlns:w14="http://schemas.microsoft.com/office/word/2010/wordml" xmlns:w15="http://schemas.microsoft.com/office/word/2012/wordml">
+<w:numbering xmlns:mc="http://schemas.openxmlformats.org/markup-compatibility/2006" xmlns:o="urn:schemas-microsoft-com:office:office" xmlns:r="http://schemas.openxmlformats.org/officeDocument/2006/relationships" xmlns:m="http://schemas.openxmlformats.org/officeDocument/2006/math" xmlns:v="urn:schemas-microsoft-com:vml" xmlns:wp="http://schemas.openxmlformats.org/drawingml/2006/wordprocessingDrawing" xmlns:w10="urn:schemas-microsoft-com:office:word" xmlns:w="http://schemas.openxmlformats.org/wordprocessingml/2006/main" xmlns:wne="http://schemas.microsoft.com/office/word/2006/wordml" xmlns:sl="http://schemas.openxmlformats.org/schemaLibrary/2006/main" xmlns:a="http://schemas.openxmlformats.org/drawingml/2006/main" xmlns:pic="http://schemas.openxmlformats.org/drawingml/2006/picture" xmlns:c="http://schemas.openxmlformats.org/drawingml/2006/chart" xmlns:lc="http://schemas.openxmlformats.org/drawingml/2006/lockedCanvas" xmlns:dgm="http://schemas.openxmlformats.org/drawingml/2006/diagram" xmlns:wps="http://schemas.microsoft.com/office/word/2010/wordprocessingShape" xmlns:wpg="http://schemas.microsoft.com/office/word/2010/wordprocessingGroup" xmlns:w14="http://schemas.microsoft.com/office/word/2010/wordml" xmlns:w15="http://schemas.microsoft.com/office/word/2012/wordml" xmlns:w16="http://schemas.microsoft.com/office/word/2018/wordml" xmlns:w16cex="http://schemas.microsoft.com/office/word/2018/wordml/cex" xmlns:w16cid="http://schemas.microsoft.com/office/word/2016/wordml/cid" xmlns:cr="http://schemas.microsoft.com/office/comments/2020/reactions">
   <w:abstractNum w:abstractNumId="1">
     <w:lvl w:ilvl="0">
       <w:start w:val="1"/>
@@ -18060,6 +17143,116 @@
       <w:lvlJc w:val="right"/>
       <w:pPr>
         <w:ind w:left="6480" w:hanging="360"/>
+      </w:pPr>
+      <w:rPr>
+        <w:u w:val="none"/>
+      </w:rPr>
+    </w:lvl>
+  </w:abstractNum>
+  <w:abstractNum w:abstractNumId="33">
+    <w:lvl w:ilvl="0">
+      <w:start w:val="1"/>
+      <w:numFmt w:val="bullet"/>
+      <w:lvlText w:val="-"/>
+      <w:lvlJc w:val="left"/>
+      <w:pPr>
+        <w:ind w:left="1440" w:hanging="360"/>
+      </w:pPr>
+      <w:rPr>
+        <w:u w:val="none"/>
+      </w:rPr>
+    </w:lvl>
+    <w:lvl w:ilvl="1">
+      <w:start w:val="1"/>
+      <w:numFmt w:val="bullet"/>
+      <w:lvlText w:val="-"/>
+      <w:lvlJc w:val="left"/>
+      <w:pPr>
+        <w:ind w:left="2160" w:hanging="360"/>
+      </w:pPr>
+      <w:rPr>
+        <w:u w:val="none"/>
+      </w:rPr>
+    </w:lvl>
+    <w:lvl w:ilvl="2">
+      <w:start w:val="1"/>
+      <w:numFmt w:val="bullet"/>
+      <w:lvlText w:val="-"/>
+      <w:lvlJc w:val="left"/>
+      <w:pPr>
+        <w:ind w:left="2880" w:hanging="360"/>
+      </w:pPr>
+      <w:rPr>
+        <w:u w:val="none"/>
+      </w:rPr>
+    </w:lvl>
+    <w:lvl w:ilvl="3">
+      <w:start w:val="1"/>
+      <w:numFmt w:val="bullet"/>
+      <w:lvlText w:val="-"/>
+      <w:lvlJc w:val="left"/>
+      <w:pPr>
+        <w:ind w:left="3600" w:hanging="360"/>
+      </w:pPr>
+      <w:rPr>
+        <w:u w:val="none"/>
+      </w:rPr>
+    </w:lvl>
+    <w:lvl w:ilvl="4">
+      <w:start w:val="1"/>
+      <w:numFmt w:val="bullet"/>
+      <w:lvlText w:val="-"/>
+      <w:lvlJc w:val="left"/>
+      <w:pPr>
+        <w:ind w:left="4320" w:hanging="360"/>
+      </w:pPr>
+      <w:rPr>
+        <w:u w:val="none"/>
+      </w:rPr>
+    </w:lvl>
+    <w:lvl w:ilvl="5">
+      <w:start w:val="1"/>
+      <w:numFmt w:val="bullet"/>
+      <w:lvlText w:val="-"/>
+      <w:lvlJc w:val="left"/>
+      <w:pPr>
+        <w:ind w:left="5040" w:hanging="360"/>
+      </w:pPr>
+      <w:rPr>
+        <w:u w:val="none"/>
+      </w:rPr>
+    </w:lvl>
+    <w:lvl w:ilvl="6">
+      <w:start w:val="1"/>
+      <w:numFmt w:val="bullet"/>
+      <w:lvlText w:val="-"/>
+      <w:lvlJc w:val="left"/>
+      <w:pPr>
+        <w:ind w:left="5760" w:hanging="360"/>
+      </w:pPr>
+      <w:rPr>
+        <w:u w:val="none"/>
+      </w:rPr>
+    </w:lvl>
+    <w:lvl w:ilvl="7">
+      <w:start w:val="1"/>
+      <w:numFmt w:val="bullet"/>
+      <w:lvlText w:val="-"/>
+      <w:lvlJc w:val="left"/>
+      <w:pPr>
+        <w:ind w:left="6480" w:hanging="360"/>
+      </w:pPr>
+      <w:rPr>
+        <w:u w:val="none"/>
+      </w:rPr>
+    </w:lvl>
+    <w:lvl w:ilvl="8">
+      <w:start w:val="1"/>
+      <w:numFmt w:val="bullet"/>
+      <w:lvlText w:val="-"/>
+      <w:lvlJc w:val="left"/>
+      <w:pPr>
+        <w:ind w:left="7200" w:hanging="360"/>
       </w:pPr>
       <w:rPr>
         <w:u w:val="none"/>
@@ -18162,11 +17355,14 @@
   <w:num w:numId="32">
     <w:abstractNumId w:val="32"/>
   </w:num>
+  <w:num w:numId="33">
+    <w:abstractNumId w:val="33"/>
+  </w:num>
 </w:numbering>
 </file>
 
 <file path=word/styles.xml><?xml version="1.0" encoding="utf-8"?>
-<w:styles xmlns:mc="http://schemas.openxmlformats.org/markup-compatibility/2006" xmlns:o="urn:schemas-microsoft-com:office:office" xmlns:r="http://schemas.openxmlformats.org/officeDocument/2006/relationships" xmlns:m="http://schemas.openxmlformats.org/officeDocument/2006/math" xmlns:v="urn:schemas-microsoft-com:vml" xmlns:wp="http://schemas.openxmlformats.org/drawingml/2006/wordprocessingDrawing" xmlns:w10="urn:schemas-microsoft-com:office:word" xmlns:w="http://schemas.openxmlformats.org/wordprocessingml/2006/main" xmlns:wne="http://schemas.microsoft.com/office/word/2006/wordml" xmlns:sl="http://schemas.openxmlformats.org/schemaLibrary/2006/main" xmlns:a="http://schemas.openxmlformats.org/drawingml/2006/main" xmlns:pic="http://schemas.openxmlformats.org/drawingml/2006/picture" xmlns:c="http://schemas.openxmlformats.org/drawingml/2006/chart" xmlns:lc="http://schemas.openxmlformats.org/drawingml/2006/lockedCanvas" xmlns:dgm="http://schemas.openxmlformats.org/drawingml/2006/diagram" xmlns:wps="http://schemas.microsoft.com/office/word/2010/wordprocessingShape" xmlns:wpg="http://schemas.microsoft.com/office/word/2010/wordprocessingGroup" xmlns:w14="http://schemas.microsoft.com/office/word/2010/wordml" xmlns:w15="http://schemas.microsoft.com/office/word/2012/wordml">
+<w:styles xmlns:mc="http://schemas.openxmlformats.org/markup-compatibility/2006" xmlns:o="urn:schemas-microsoft-com:office:office" xmlns:r="http://schemas.openxmlformats.org/officeDocument/2006/relationships" xmlns:m="http://schemas.openxmlformats.org/officeDocument/2006/math" xmlns:v="urn:schemas-microsoft-com:vml" xmlns:wp="http://schemas.openxmlformats.org/drawingml/2006/wordprocessingDrawing" xmlns:w10="urn:schemas-microsoft-com:office:word" xmlns:w="http://schemas.openxmlformats.org/wordprocessingml/2006/main" xmlns:wne="http://schemas.microsoft.com/office/word/2006/wordml" xmlns:sl="http://schemas.openxmlformats.org/schemaLibrary/2006/main" xmlns:a="http://schemas.openxmlformats.org/drawingml/2006/main" xmlns:pic="http://schemas.openxmlformats.org/drawingml/2006/picture" xmlns:c="http://schemas.openxmlformats.org/drawingml/2006/chart" xmlns:lc="http://schemas.openxmlformats.org/drawingml/2006/lockedCanvas" xmlns:dgm="http://schemas.openxmlformats.org/drawingml/2006/diagram" xmlns:wps="http://schemas.microsoft.com/office/word/2010/wordprocessingShape" xmlns:wpg="http://schemas.microsoft.com/office/word/2010/wordprocessingGroup" xmlns:w14="http://schemas.microsoft.com/office/word/2010/wordml" xmlns:w15="http://schemas.microsoft.com/office/word/2012/wordml" xmlns:w16="http://schemas.microsoft.com/office/word/2018/wordml" xmlns:w16cex="http://schemas.microsoft.com/office/word/2018/wordml/cex" xmlns:w16cid="http://schemas.microsoft.com/office/word/2016/wordml/cid" xmlns:cr="http://schemas.microsoft.com/office/comments/2020/reactions">
   <w:docDefaults>
     <w:rPrDefault>
       <w:rPr>
@@ -20541,7 +19737,7 @@
 
 <file path=customXML/item1.xml><?xml version="1.0" encoding="utf-8"?>
 <go:gDocsCustomXmlDataStorage xmlns:go="http://customooxmlschemas.google.com/" xmlns:r="http://schemas.openxmlformats.org/officeDocument/2006/relationships" uri="GoogleDocsCustomDataVersion2">
-  <go:docsCustomData xmlns:go="http://customooxmlschemas.google.com/" roundtripDataSignature="AMtx7mia1YICrdjSSpqGKgKW5kV+/HWnPg==">CgMxLjAyCGguZ2pkZ3hzMgloLjMwajB6bGwyCWguMWZvYjl0ZTIJaC4zem55c2g3Mg5oLm9oZG9pbW51bHp3ZDIIaC50eWpjd3QyCWguM2R5NnZrbTIJaC4xdDNoNXNmMgloLjRkMzRvZzgyCWguMnM4ZXlvMTIJaC4xN2RwOHZ1MgloLjNyZGNyam4yCWguMjZpbjFyZzIJaC4zNW5rdW4yMgloLjFrc3Y0dXYyCWguNDRzaW5pbzIJaC4yanhzeHFoMghoLnozMzd5YTIJaC4zajJxcW0zMgloLjF5ODEwdHcyCWguNGk3b2pocDIJaC4yeGN5dHBpMgloLjFjaTkzeGIyDmguOTNwc21tNTczM2V4MgloLjN3aHdtbDQyCWguMmJuNndzeDIIaC5xc2g3MHEyCWguM2FzNHBvajIOaC4zZnYwa3Nudnh4dzc4AHIhMWdtUTJyX3B6SzFNZXhzVUNydzc3VFBwWXR1SkxxM05Q</go:docsCustomData>
+  <go:docsCustomData xmlns:go="http://customooxmlschemas.google.com/" roundtripDataSignature="AMtx7mhUJCG0eFUSr6Qbe9HF+YjndGxHeA==">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</go:docsCustomData>
 </go:gDocsCustomXmlDataStorage>
 </file>
 

</xml_diff>